<commit_message>
finalizacion del laboratorio uno y dos
</commit_message>
<xml_diff>
--- a/Bitacoras maquinas/Laboratorio No1-convertido.docx
+++ b/Bitacoras maquinas/Laboratorio No1-convertido.docx
@@ -556,13 +556,7 @@
         <w:rPr>
           <w:lang w:val="es-CO"/>
         </w:rPr>
-        <w:t>virtualizad</w:t>
-      </w:r>
-      <w:r>
-        <w:rPr>
-          <w:lang w:val="es-CO"/>
-        </w:rPr>
-        <w:t>os</w:t>
+        <w:t>virtualizados</w:t>
       </w:r>
       <w:proofErr w:type="spellEnd"/>
       <w:r>
@@ -583,13 +577,7 @@
         <w:rPr>
           <w:lang w:val="es-CO"/>
         </w:rPr>
-        <w:t xml:space="preserve"> que lo conectan a Internet. También es común contar con infraestructuras en la nube desde donde se provisionan recursos según las necesidades de la organización. Dentro de los servidores</w:t>
-      </w:r>
-      <w:r>
-        <w:rPr>
-          <w:lang w:val="es-CO"/>
-        </w:rPr>
-        <w:t xml:space="preserve"> se pueden encontrar servicios web, DNS, correo, base de datos, almacenamiento y aplicaciones, entre otros.</w:t>
+        <w:t xml:space="preserve"> que lo conectan a Internet. También es común contar con infraestructuras en la nube desde donde se provisionan recursos según las necesidades de la organización. Dentro de los servidores se pueden encontrar servicios web, DNS, correo, base de datos, almacenamiento y aplicaciones, entre otros.</w:t>
       </w:r>
     </w:p>
     <w:p>
@@ -682,19 +670,7 @@
         <w:rPr>
           <w:lang w:val="es-CO"/>
         </w:rPr>
-        <w:t xml:space="preserve">Para construir una infraestructura tecnológica como la presentada </w:t>
-      </w:r>
-      <w:r>
-        <w:rPr>
-          <w:lang w:val="es-CO"/>
-        </w:rPr>
-        <w:t>en el dibujo anterior, se debe contar con elementos como la estructura de cableado que permita la conexión de los equipos a la red. De igual manera, se necesita contar con computadores y servidores, los cuales tienen instalado un sistema operativo. A conti</w:t>
-      </w:r>
-      <w:r>
-        <w:rPr>
-          <w:lang w:val="es-CO"/>
-        </w:rPr>
-        <w:t>nuación, se plantean diferentes actividades enfocadas a conocer dicha</w:t>
+        <w:t>Para construir una infraestructura tecnológica como la presentada en el dibujo anterior, se debe contar con elementos como la estructura de cableado que permita la conexión de los equipos a la red. De igual manera, se necesita contar con computadores y servidores, los cuales tienen instalado un sistema operativo. A continuación, se plantean diferentes actividades enfocadas a conocer dicha</w:t>
       </w:r>
       <w:r>
         <w:rPr>
@@ -1302,14 +1278,7 @@
           <w:sz w:val="20"/>
           <w:lang w:val="es-CO"/>
         </w:rPr>
-        <w:t>N</w:t>
-      </w:r>
-      <w:r>
-        <w:rPr>
-          <w:sz w:val="20"/>
-          <w:lang w:val="es-CO"/>
-        </w:rPr>
-        <w:t>ombre</w:t>
+        <w:t>Nombre</w:t>
       </w:r>
     </w:p>
     <w:p>
@@ -1428,14 +1397,7 @@
           <w:sz w:val="20"/>
           <w:lang w:val="es-CO"/>
         </w:rPr>
-        <w:t>virtu</w:t>
-      </w:r>
-      <w:r>
-        <w:rPr>
-          <w:sz w:val="20"/>
-          <w:lang w:val="es-CO"/>
-        </w:rPr>
-        <w:t>alizar</w:t>
+        <w:t>virtualizar</w:t>
       </w:r>
       <w:proofErr w:type="spellEnd"/>
     </w:p>
@@ -1527,6 +1489,2544 @@
         </w:rPr>
         <w:t>Descripción</w:t>
       </w:r>
+    </w:p>
+    <w:tbl>
+      <w:tblPr>
+        <w:tblW w:w="4531" w:type="dxa"/>
+        <w:jc w:val="center"/>
+        <w:tblCellMar>
+          <w:left w:w="70" w:type="dxa"/>
+          <w:right w:w="70" w:type="dxa"/>
+        </w:tblCellMar>
+        <w:tblLook w:val="04A0" w:firstRow="1" w:lastRow="0" w:firstColumn="1" w:lastColumn="0" w:noHBand="0" w:noVBand="1"/>
+      </w:tblPr>
+      <w:tblGrid>
+        <w:gridCol w:w="1129"/>
+        <w:gridCol w:w="1701"/>
+        <w:gridCol w:w="2180"/>
+      </w:tblGrid>
+      <w:tr>
+        <w:trPr>
+          <w:trHeight w:val="300"/>
+          <w:jc w:val="center"/>
+        </w:trPr>
+        <w:tc>
+          <w:tcPr>
+            <w:tcW w:w="1129" w:type="dxa"/>
+            <w:vMerge w:val="restart"/>
+            <w:tcBorders>
+              <w:top w:val="single" w:sz="4" w:space="0" w:color="auto"/>
+              <w:left w:val="single" w:sz="4" w:space="0" w:color="auto"/>
+              <w:bottom w:val="single" w:sz="4" w:space="0" w:color="auto"/>
+              <w:right w:val="single" w:sz="4" w:space="0" w:color="auto"/>
+            </w:tcBorders>
+            <w:shd w:val="clear" w:color="000000" w:fill="FFC000"/>
+            <w:noWrap/>
+            <w:vAlign w:val="center"/>
+            <w:hideMark/>
+          </w:tcPr>
+          <w:p>
+            <w:pPr>
+              <w:jc w:val="center"/>
+              <w:rPr>
+                <w:rFonts w:ascii="Times New Roman" w:eastAsia="Times New Roman" w:hAnsi="Times New Roman" w:cs="Times New Roman"/>
+                <w:b/>
+                <w:bCs/>
+                <w:color w:val="000000"/>
+                <w:sz w:val="24"/>
+                <w:szCs w:val="24"/>
+                <w:lang w:eastAsia="es-CO"/>
+              </w:rPr>
+            </w:pPr>
+            <w:r>
+              <w:rPr>
+                <w:rFonts w:ascii="Times New Roman" w:eastAsia="Times New Roman" w:hAnsi="Times New Roman" w:cs="Times New Roman"/>
+                <w:b/>
+                <w:bCs/>
+                <w:color w:val="000000"/>
+                <w:sz w:val="24"/>
+                <w:szCs w:val="24"/>
+                <w:lang w:eastAsia="es-CO"/>
+              </w:rPr>
+              <w:t>QEMU</w:t>
+            </w:r>
+          </w:p>
+        </w:tc>
+        <w:tc>
+          <w:tcPr>
+            <w:tcW w:w="1701" w:type="dxa"/>
+            <w:tcBorders>
+              <w:top w:val="single" w:sz="4" w:space="0" w:color="auto"/>
+              <w:left w:val="nil"/>
+              <w:bottom w:val="single" w:sz="4" w:space="0" w:color="auto"/>
+              <w:right w:val="single" w:sz="4" w:space="0" w:color="auto"/>
+            </w:tcBorders>
+            <w:shd w:val="clear" w:color="auto" w:fill="auto"/>
+            <w:noWrap/>
+            <w:vAlign w:val="bottom"/>
+            <w:hideMark/>
+          </w:tcPr>
+          <w:p>
+            <w:pPr>
+              <w:rPr>
+                <w:rFonts w:ascii="Times New Roman" w:eastAsia="Times New Roman" w:hAnsi="Times New Roman" w:cs="Times New Roman"/>
+                <w:b/>
+                <w:bCs/>
+                <w:color w:val="000000"/>
+                <w:sz w:val="24"/>
+                <w:szCs w:val="24"/>
+                <w:lang w:eastAsia="es-CO"/>
+              </w:rPr>
+            </w:pPr>
+            <w:r>
+              <w:rPr>
+                <w:rFonts w:ascii="Times New Roman" w:eastAsia="Times New Roman" w:hAnsi="Times New Roman" w:cs="Times New Roman"/>
+                <w:b/>
+                <w:bCs/>
+                <w:color w:val="000000"/>
+                <w:sz w:val="24"/>
+                <w:szCs w:val="24"/>
+                <w:lang w:eastAsia="es-CO"/>
+              </w:rPr>
+              <w:t xml:space="preserve">Casa </w:t>
+            </w:r>
+            <w:proofErr w:type="spellStart"/>
+            <w:r>
+              <w:rPr>
+                <w:rFonts w:ascii="Times New Roman" w:eastAsia="Times New Roman" w:hAnsi="Times New Roman" w:cs="Times New Roman"/>
+                <w:b/>
+                <w:bCs/>
+                <w:color w:val="000000"/>
+                <w:sz w:val="24"/>
+                <w:szCs w:val="24"/>
+                <w:lang w:eastAsia="es-CO"/>
+              </w:rPr>
+              <w:t>matriz</w:t>
+            </w:r>
+            <w:proofErr w:type="spellEnd"/>
+          </w:p>
+        </w:tc>
+        <w:tc>
+          <w:tcPr>
+            <w:tcW w:w="1701" w:type="dxa"/>
+            <w:tcBorders>
+              <w:top w:val="single" w:sz="4" w:space="0" w:color="auto"/>
+              <w:left w:val="nil"/>
+              <w:bottom w:val="single" w:sz="4" w:space="0" w:color="auto"/>
+              <w:right w:val="single" w:sz="4" w:space="0" w:color="auto"/>
+            </w:tcBorders>
+            <w:shd w:val="clear" w:color="auto" w:fill="auto"/>
+            <w:noWrap/>
+            <w:vAlign w:val="bottom"/>
+            <w:hideMark/>
+          </w:tcPr>
+          <w:p>
+            <w:pPr>
+              <w:rPr>
+                <w:rFonts w:ascii="Times New Roman" w:eastAsia="Times New Roman" w:hAnsi="Times New Roman" w:cs="Times New Roman"/>
+                <w:color w:val="000000"/>
+                <w:sz w:val="24"/>
+                <w:szCs w:val="24"/>
+                <w:lang w:eastAsia="es-CO"/>
+              </w:rPr>
+            </w:pPr>
+            <w:r>
+              <w:rPr>
+                <w:rFonts w:ascii="Times New Roman" w:eastAsia="Times New Roman" w:hAnsi="Times New Roman" w:cs="Times New Roman"/>
+                <w:color w:val="000000"/>
+                <w:sz w:val="24"/>
+                <w:szCs w:val="24"/>
+                <w:lang w:eastAsia="es-CO"/>
+              </w:rPr>
+              <w:t> </w:t>
+            </w:r>
+          </w:p>
+        </w:tc>
+      </w:tr>
+      <w:tr>
+        <w:trPr>
+          <w:trHeight w:val="300"/>
+          <w:jc w:val="center"/>
+        </w:trPr>
+        <w:tc>
+          <w:tcPr>
+            <w:tcW w:w="1129" w:type="dxa"/>
+            <w:vMerge/>
+            <w:tcBorders>
+              <w:top w:val="single" w:sz="4" w:space="0" w:color="auto"/>
+              <w:left w:val="single" w:sz="4" w:space="0" w:color="auto"/>
+              <w:bottom w:val="single" w:sz="4" w:space="0" w:color="auto"/>
+              <w:right w:val="single" w:sz="4" w:space="0" w:color="auto"/>
+            </w:tcBorders>
+            <w:vAlign w:val="center"/>
+            <w:hideMark/>
+          </w:tcPr>
+          <w:p>
+            <w:pPr>
+              <w:rPr>
+                <w:rFonts w:ascii="Times New Roman" w:eastAsia="Times New Roman" w:hAnsi="Times New Roman" w:cs="Times New Roman"/>
+                <w:b/>
+                <w:bCs/>
+                <w:color w:val="000000"/>
+                <w:sz w:val="24"/>
+                <w:szCs w:val="24"/>
+                <w:lang w:eastAsia="es-CO"/>
+              </w:rPr>
+            </w:pPr>
+          </w:p>
+        </w:tc>
+        <w:tc>
+          <w:tcPr>
+            <w:tcW w:w="1701" w:type="dxa"/>
+            <w:tcBorders>
+              <w:top w:val="nil"/>
+              <w:left w:val="nil"/>
+              <w:bottom w:val="single" w:sz="4" w:space="0" w:color="auto"/>
+              <w:right w:val="single" w:sz="4" w:space="0" w:color="auto"/>
+            </w:tcBorders>
+            <w:shd w:val="clear" w:color="auto" w:fill="auto"/>
+            <w:noWrap/>
+            <w:vAlign w:val="bottom"/>
+            <w:hideMark/>
+          </w:tcPr>
+          <w:p>
+            <w:pPr>
+              <w:rPr>
+                <w:rFonts w:ascii="Times New Roman" w:eastAsia="Times New Roman" w:hAnsi="Times New Roman" w:cs="Times New Roman"/>
+                <w:b/>
+                <w:bCs/>
+                <w:color w:val="000000"/>
+                <w:sz w:val="24"/>
+                <w:szCs w:val="24"/>
+                <w:lang w:eastAsia="es-CO"/>
+              </w:rPr>
+            </w:pPr>
+            <w:r>
+              <w:rPr>
+                <w:rFonts w:ascii="Times New Roman" w:eastAsia="Times New Roman" w:hAnsi="Times New Roman" w:cs="Times New Roman"/>
+                <w:b/>
+                <w:bCs/>
+                <w:color w:val="000000"/>
+                <w:sz w:val="24"/>
+                <w:szCs w:val="24"/>
+                <w:lang w:eastAsia="es-CO"/>
+              </w:rPr>
+              <w:t xml:space="preserve">SO </w:t>
+            </w:r>
+            <w:proofErr w:type="spellStart"/>
+            <w:r>
+              <w:rPr>
+                <w:rFonts w:ascii="Times New Roman" w:eastAsia="Times New Roman" w:hAnsi="Times New Roman" w:cs="Times New Roman"/>
+                <w:b/>
+                <w:bCs/>
+                <w:color w:val="000000"/>
+                <w:sz w:val="24"/>
+                <w:szCs w:val="24"/>
+                <w:lang w:eastAsia="es-CO"/>
+              </w:rPr>
+              <w:t>instalacion</w:t>
+            </w:r>
+            <w:proofErr w:type="spellEnd"/>
+          </w:p>
+        </w:tc>
+        <w:tc>
+          <w:tcPr>
+            <w:tcW w:w="1701" w:type="dxa"/>
+            <w:tcBorders>
+              <w:top w:val="nil"/>
+              <w:left w:val="nil"/>
+              <w:bottom w:val="single" w:sz="4" w:space="0" w:color="auto"/>
+              <w:right w:val="single" w:sz="4" w:space="0" w:color="auto"/>
+            </w:tcBorders>
+            <w:shd w:val="clear" w:color="auto" w:fill="auto"/>
+            <w:noWrap/>
+            <w:vAlign w:val="bottom"/>
+            <w:hideMark/>
+          </w:tcPr>
+          <w:p>
+            <w:pPr>
+              <w:rPr>
+                <w:rFonts w:ascii="Times New Roman" w:eastAsia="Times New Roman" w:hAnsi="Times New Roman" w:cs="Times New Roman"/>
+                <w:color w:val="000000"/>
+                <w:sz w:val="24"/>
+                <w:szCs w:val="24"/>
+                <w:lang w:eastAsia="es-CO"/>
+              </w:rPr>
+            </w:pPr>
+            <w:r>
+              <w:rPr>
+                <w:rFonts w:ascii="Times New Roman" w:eastAsia="Times New Roman" w:hAnsi="Times New Roman" w:cs="Times New Roman"/>
+                <w:color w:val="000000"/>
+                <w:sz w:val="24"/>
+                <w:szCs w:val="24"/>
+                <w:lang w:eastAsia="es-CO"/>
+              </w:rPr>
+              <w:t> </w:t>
+            </w:r>
+            <w:proofErr w:type="spellStart"/>
+            <w:r>
+              <w:rPr>
+                <w:rFonts w:ascii="Times New Roman" w:eastAsia="Times New Roman" w:hAnsi="Times New Roman" w:cs="Times New Roman"/>
+                <w:color w:val="000000"/>
+                <w:sz w:val="24"/>
+                <w:szCs w:val="24"/>
+                <w:lang w:eastAsia="es-CO"/>
+              </w:rPr>
+              <w:t>Windows,Solaris</w:t>
+            </w:r>
+            <w:proofErr w:type="spellEnd"/>
+            <w:r>
+              <w:rPr>
+                <w:rFonts w:ascii="Times New Roman" w:eastAsia="Times New Roman" w:hAnsi="Times New Roman" w:cs="Times New Roman"/>
+                <w:color w:val="000000"/>
+                <w:sz w:val="24"/>
+                <w:szCs w:val="24"/>
+                <w:lang w:eastAsia="es-CO"/>
+              </w:rPr>
+              <w:t>,</w:t>
+            </w:r>
+          </w:p>
+          <w:p>
+            <w:pPr>
+              <w:rPr>
+                <w:rFonts w:ascii="Times New Roman" w:eastAsia="Times New Roman" w:hAnsi="Times New Roman" w:cs="Times New Roman"/>
+                <w:color w:val="000000"/>
+                <w:sz w:val="24"/>
+                <w:szCs w:val="24"/>
+                <w:lang w:eastAsia="es-CO"/>
+              </w:rPr>
+            </w:pPr>
+            <w:proofErr w:type="spellStart"/>
+            <w:r>
+              <w:rPr>
+                <w:rFonts w:ascii="Times New Roman" w:eastAsia="Times New Roman" w:hAnsi="Times New Roman" w:cs="Times New Roman"/>
+                <w:color w:val="000000"/>
+                <w:sz w:val="24"/>
+                <w:szCs w:val="24"/>
+                <w:lang w:eastAsia="es-CO"/>
+              </w:rPr>
+              <w:t>Linux,Mac</w:t>
+            </w:r>
+            <w:proofErr w:type="spellEnd"/>
+            <w:r>
+              <w:rPr>
+                <w:rFonts w:ascii="Times New Roman" w:eastAsia="Times New Roman" w:hAnsi="Times New Roman" w:cs="Times New Roman"/>
+                <w:color w:val="000000"/>
+                <w:sz w:val="24"/>
+                <w:szCs w:val="24"/>
+                <w:lang w:eastAsia="es-CO"/>
+              </w:rPr>
+              <w:t xml:space="preserve"> </w:t>
+            </w:r>
+            <w:proofErr w:type="spellStart"/>
+            <w:r>
+              <w:rPr>
+                <w:rFonts w:ascii="Times New Roman" w:eastAsia="Times New Roman" w:hAnsi="Times New Roman" w:cs="Times New Roman"/>
+                <w:color w:val="000000"/>
+                <w:sz w:val="24"/>
+                <w:szCs w:val="24"/>
+                <w:lang w:eastAsia="es-CO"/>
+              </w:rPr>
+              <w:t>os,FreeBSD</w:t>
+            </w:r>
+            <w:proofErr w:type="spellEnd"/>
+            <w:r>
+              <w:rPr>
+                <w:rFonts w:ascii="Times New Roman" w:eastAsia="Times New Roman" w:hAnsi="Times New Roman" w:cs="Times New Roman"/>
+                <w:color w:val="000000"/>
+                <w:sz w:val="24"/>
+                <w:szCs w:val="24"/>
+                <w:lang w:eastAsia="es-CO"/>
+              </w:rPr>
+              <w:t xml:space="preserve">, </w:t>
+            </w:r>
+            <w:proofErr w:type="spellStart"/>
+            <w:r>
+              <w:rPr>
+                <w:rFonts w:ascii="Times New Roman" w:eastAsia="Times New Roman" w:hAnsi="Times New Roman" w:cs="Times New Roman"/>
+                <w:color w:val="000000"/>
+                <w:sz w:val="24"/>
+                <w:szCs w:val="24"/>
+                <w:lang w:eastAsia="es-CO"/>
+              </w:rPr>
+              <w:t>NetBSD</w:t>
+            </w:r>
+            <w:proofErr w:type="spellEnd"/>
+          </w:p>
+        </w:tc>
+        <w:bookmarkStart w:id="0" w:name="_GoBack"/>
+        <w:bookmarkEnd w:id="0"/>
+      </w:tr>
+      <w:tr>
+        <w:trPr>
+          <w:trHeight w:val="300"/>
+          <w:jc w:val="center"/>
+        </w:trPr>
+        <w:tc>
+          <w:tcPr>
+            <w:tcW w:w="1129" w:type="dxa"/>
+            <w:vMerge/>
+            <w:tcBorders>
+              <w:top w:val="single" w:sz="4" w:space="0" w:color="auto"/>
+              <w:left w:val="single" w:sz="4" w:space="0" w:color="auto"/>
+              <w:bottom w:val="single" w:sz="4" w:space="0" w:color="auto"/>
+              <w:right w:val="single" w:sz="4" w:space="0" w:color="auto"/>
+            </w:tcBorders>
+            <w:vAlign w:val="center"/>
+            <w:hideMark/>
+          </w:tcPr>
+          <w:p>
+            <w:pPr>
+              <w:rPr>
+                <w:rFonts w:ascii="Times New Roman" w:eastAsia="Times New Roman" w:hAnsi="Times New Roman" w:cs="Times New Roman"/>
+                <w:b/>
+                <w:bCs/>
+                <w:color w:val="000000"/>
+                <w:sz w:val="24"/>
+                <w:szCs w:val="24"/>
+                <w:lang w:eastAsia="es-CO"/>
+              </w:rPr>
+            </w:pPr>
+          </w:p>
+        </w:tc>
+        <w:tc>
+          <w:tcPr>
+            <w:tcW w:w="1701" w:type="dxa"/>
+            <w:tcBorders>
+              <w:top w:val="nil"/>
+              <w:left w:val="nil"/>
+              <w:bottom w:val="single" w:sz="4" w:space="0" w:color="auto"/>
+              <w:right w:val="single" w:sz="4" w:space="0" w:color="auto"/>
+            </w:tcBorders>
+            <w:shd w:val="clear" w:color="auto" w:fill="auto"/>
+            <w:noWrap/>
+            <w:vAlign w:val="bottom"/>
+            <w:hideMark/>
+          </w:tcPr>
+          <w:p>
+            <w:pPr>
+              <w:rPr>
+                <w:rFonts w:ascii="Times New Roman" w:eastAsia="Times New Roman" w:hAnsi="Times New Roman" w:cs="Times New Roman"/>
+                <w:b/>
+                <w:bCs/>
+                <w:color w:val="000000"/>
+                <w:sz w:val="24"/>
+                <w:szCs w:val="24"/>
+                <w:lang w:eastAsia="es-CO"/>
+              </w:rPr>
+            </w:pPr>
+            <w:r>
+              <w:rPr>
+                <w:rFonts w:ascii="Times New Roman" w:eastAsia="Times New Roman" w:hAnsi="Times New Roman" w:cs="Times New Roman"/>
+                <w:b/>
+                <w:bCs/>
+                <w:color w:val="000000"/>
+                <w:sz w:val="24"/>
+                <w:szCs w:val="24"/>
+                <w:lang w:eastAsia="es-CO"/>
+              </w:rPr>
+              <w:t xml:space="preserve">SO </w:t>
+            </w:r>
+            <w:proofErr w:type="spellStart"/>
+            <w:r>
+              <w:rPr>
+                <w:rFonts w:ascii="Times New Roman" w:eastAsia="Times New Roman" w:hAnsi="Times New Roman" w:cs="Times New Roman"/>
+                <w:b/>
+                <w:bCs/>
+                <w:color w:val="000000"/>
+                <w:sz w:val="24"/>
+                <w:szCs w:val="24"/>
+                <w:lang w:eastAsia="es-CO"/>
+              </w:rPr>
+              <w:t>que</w:t>
+            </w:r>
+            <w:proofErr w:type="spellEnd"/>
+            <w:r>
+              <w:rPr>
+                <w:rFonts w:ascii="Times New Roman" w:eastAsia="Times New Roman" w:hAnsi="Times New Roman" w:cs="Times New Roman"/>
+                <w:b/>
+                <w:bCs/>
+                <w:color w:val="000000"/>
+                <w:sz w:val="24"/>
+                <w:szCs w:val="24"/>
+                <w:lang w:eastAsia="es-CO"/>
+              </w:rPr>
+              <w:t xml:space="preserve"> </w:t>
+            </w:r>
+            <w:proofErr w:type="spellStart"/>
+            <w:r>
+              <w:rPr>
+                <w:rFonts w:ascii="Times New Roman" w:eastAsia="Times New Roman" w:hAnsi="Times New Roman" w:cs="Times New Roman"/>
+                <w:b/>
+                <w:bCs/>
+                <w:color w:val="000000"/>
+                <w:sz w:val="24"/>
+                <w:szCs w:val="24"/>
+                <w:lang w:eastAsia="es-CO"/>
+              </w:rPr>
+              <w:t>virtualiza</w:t>
+            </w:r>
+            <w:proofErr w:type="spellEnd"/>
+          </w:p>
+        </w:tc>
+        <w:tc>
+          <w:tcPr>
+            <w:tcW w:w="1701" w:type="dxa"/>
+            <w:tcBorders>
+              <w:top w:val="nil"/>
+              <w:left w:val="nil"/>
+              <w:bottom w:val="single" w:sz="4" w:space="0" w:color="auto"/>
+              <w:right w:val="single" w:sz="4" w:space="0" w:color="auto"/>
+            </w:tcBorders>
+            <w:shd w:val="clear" w:color="auto" w:fill="auto"/>
+            <w:noWrap/>
+            <w:vAlign w:val="bottom"/>
+            <w:hideMark/>
+          </w:tcPr>
+          <w:p>
+            <w:pPr>
+              <w:rPr>
+                <w:rFonts w:ascii="Times New Roman" w:eastAsia="Times New Roman" w:hAnsi="Times New Roman" w:cs="Times New Roman"/>
+                <w:color w:val="000000"/>
+                <w:sz w:val="24"/>
+                <w:szCs w:val="24"/>
+                <w:lang w:eastAsia="es-CO"/>
+              </w:rPr>
+            </w:pPr>
+            <w:r>
+              <w:rPr>
+                <w:rFonts w:ascii="Times New Roman" w:eastAsia="Times New Roman" w:hAnsi="Times New Roman" w:cs="Times New Roman"/>
+                <w:color w:val="000000"/>
+                <w:sz w:val="24"/>
+                <w:szCs w:val="24"/>
+                <w:lang w:eastAsia="es-CO"/>
+              </w:rPr>
+              <w:t> </w:t>
+            </w:r>
+          </w:p>
+        </w:tc>
+      </w:tr>
+      <w:tr>
+        <w:trPr>
+          <w:trHeight w:val="300"/>
+          <w:jc w:val="center"/>
+        </w:trPr>
+        <w:tc>
+          <w:tcPr>
+            <w:tcW w:w="1129" w:type="dxa"/>
+            <w:vMerge/>
+            <w:tcBorders>
+              <w:top w:val="single" w:sz="4" w:space="0" w:color="auto"/>
+              <w:left w:val="single" w:sz="4" w:space="0" w:color="auto"/>
+              <w:bottom w:val="single" w:sz="4" w:space="0" w:color="auto"/>
+              <w:right w:val="single" w:sz="4" w:space="0" w:color="auto"/>
+            </w:tcBorders>
+            <w:vAlign w:val="center"/>
+            <w:hideMark/>
+          </w:tcPr>
+          <w:p>
+            <w:pPr>
+              <w:rPr>
+                <w:rFonts w:ascii="Times New Roman" w:eastAsia="Times New Roman" w:hAnsi="Times New Roman" w:cs="Times New Roman"/>
+                <w:b/>
+                <w:bCs/>
+                <w:color w:val="000000"/>
+                <w:sz w:val="24"/>
+                <w:szCs w:val="24"/>
+                <w:lang w:eastAsia="es-CO"/>
+              </w:rPr>
+            </w:pPr>
+          </w:p>
+        </w:tc>
+        <w:tc>
+          <w:tcPr>
+            <w:tcW w:w="1701" w:type="dxa"/>
+            <w:tcBorders>
+              <w:top w:val="nil"/>
+              <w:left w:val="nil"/>
+              <w:bottom w:val="single" w:sz="4" w:space="0" w:color="auto"/>
+              <w:right w:val="single" w:sz="4" w:space="0" w:color="auto"/>
+            </w:tcBorders>
+            <w:shd w:val="clear" w:color="auto" w:fill="auto"/>
+            <w:noWrap/>
+            <w:vAlign w:val="bottom"/>
+            <w:hideMark/>
+          </w:tcPr>
+          <w:p>
+            <w:pPr>
+              <w:rPr>
+                <w:rFonts w:ascii="Times New Roman" w:eastAsia="Times New Roman" w:hAnsi="Times New Roman" w:cs="Times New Roman"/>
+                <w:b/>
+                <w:bCs/>
+                <w:color w:val="000000"/>
+                <w:sz w:val="24"/>
+                <w:szCs w:val="24"/>
+                <w:lang w:eastAsia="es-CO"/>
+              </w:rPr>
+            </w:pPr>
+            <w:proofErr w:type="spellStart"/>
+            <w:r>
+              <w:rPr>
+                <w:rFonts w:ascii="Times New Roman" w:eastAsia="Times New Roman" w:hAnsi="Times New Roman" w:cs="Times New Roman"/>
+                <w:b/>
+                <w:bCs/>
+                <w:color w:val="000000"/>
+                <w:sz w:val="24"/>
+                <w:szCs w:val="24"/>
+                <w:lang w:eastAsia="es-CO"/>
+              </w:rPr>
+              <w:t>Tipo</w:t>
+            </w:r>
+            <w:proofErr w:type="spellEnd"/>
+            <w:r>
+              <w:rPr>
+                <w:rFonts w:ascii="Times New Roman" w:eastAsia="Times New Roman" w:hAnsi="Times New Roman" w:cs="Times New Roman"/>
+                <w:b/>
+                <w:bCs/>
+                <w:color w:val="000000"/>
+                <w:sz w:val="24"/>
+                <w:szCs w:val="24"/>
+                <w:lang w:eastAsia="es-CO"/>
+              </w:rPr>
+              <w:t xml:space="preserve"> </w:t>
+            </w:r>
+            <w:proofErr w:type="spellStart"/>
+            <w:r>
+              <w:rPr>
+                <w:rFonts w:ascii="Times New Roman" w:eastAsia="Times New Roman" w:hAnsi="Times New Roman" w:cs="Times New Roman"/>
+                <w:b/>
+                <w:bCs/>
+                <w:color w:val="000000"/>
+                <w:sz w:val="24"/>
+                <w:szCs w:val="24"/>
+                <w:lang w:eastAsia="es-CO"/>
+              </w:rPr>
+              <w:t>distribucion</w:t>
+            </w:r>
+            <w:proofErr w:type="spellEnd"/>
+          </w:p>
+        </w:tc>
+        <w:tc>
+          <w:tcPr>
+            <w:tcW w:w="1701" w:type="dxa"/>
+            <w:tcBorders>
+              <w:top w:val="nil"/>
+              <w:left w:val="nil"/>
+              <w:bottom w:val="single" w:sz="4" w:space="0" w:color="auto"/>
+              <w:right w:val="single" w:sz="4" w:space="0" w:color="auto"/>
+            </w:tcBorders>
+            <w:shd w:val="clear" w:color="auto" w:fill="auto"/>
+            <w:noWrap/>
+            <w:vAlign w:val="bottom"/>
+            <w:hideMark/>
+          </w:tcPr>
+          <w:p>
+            <w:pPr>
+              <w:rPr>
+                <w:rFonts w:ascii="Times New Roman" w:eastAsia="Times New Roman" w:hAnsi="Times New Roman" w:cs="Times New Roman"/>
+                <w:color w:val="000000"/>
+                <w:sz w:val="24"/>
+                <w:szCs w:val="24"/>
+                <w:lang w:eastAsia="es-CO"/>
+              </w:rPr>
+            </w:pPr>
+            <w:r>
+              <w:rPr>
+                <w:rFonts w:ascii="Times New Roman" w:eastAsia="Times New Roman" w:hAnsi="Times New Roman" w:cs="Times New Roman"/>
+                <w:color w:val="000000"/>
+                <w:sz w:val="24"/>
+                <w:szCs w:val="24"/>
+                <w:lang w:eastAsia="es-CO"/>
+              </w:rPr>
+              <w:t> </w:t>
+            </w:r>
+          </w:p>
+        </w:tc>
+      </w:tr>
+      <w:tr>
+        <w:trPr>
+          <w:trHeight w:val="300"/>
+          <w:jc w:val="center"/>
+        </w:trPr>
+        <w:tc>
+          <w:tcPr>
+            <w:tcW w:w="1129" w:type="dxa"/>
+            <w:vMerge/>
+            <w:tcBorders>
+              <w:top w:val="single" w:sz="4" w:space="0" w:color="auto"/>
+              <w:left w:val="single" w:sz="4" w:space="0" w:color="auto"/>
+              <w:bottom w:val="single" w:sz="4" w:space="0" w:color="auto"/>
+              <w:right w:val="single" w:sz="4" w:space="0" w:color="auto"/>
+            </w:tcBorders>
+            <w:vAlign w:val="center"/>
+            <w:hideMark/>
+          </w:tcPr>
+          <w:p>
+            <w:pPr>
+              <w:rPr>
+                <w:rFonts w:ascii="Times New Roman" w:eastAsia="Times New Roman" w:hAnsi="Times New Roman" w:cs="Times New Roman"/>
+                <w:b/>
+                <w:bCs/>
+                <w:color w:val="000000"/>
+                <w:sz w:val="24"/>
+                <w:szCs w:val="24"/>
+                <w:lang w:eastAsia="es-CO"/>
+              </w:rPr>
+            </w:pPr>
+          </w:p>
+        </w:tc>
+        <w:tc>
+          <w:tcPr>
+            <w:tcW w:w="1701" w:type="dxa"/>
+            <w:tcBorders>
+              <w:top w:val="nil"/>
+              <w:left w:val="nil"/>
+              <w:bottom w:val="single" w:sz="4" w:space="0" w:color="auto"/>
+              <w:right w:val="single" w:sz="4" w:space="0" w:color="auto"/>
+            </w:tcBorders>
+            <w:shd w:val="clear" w:color="auto" w:fill="auto"/>
+            <w:noWrap/>
+            <w:vAlign w:val="bottom"/>
+            <w:hideMark/>
+          </w:tcPr>
+          <w:p>
+            <w:pPr>
+              <w:rPr>
+                <w:rFonts w:ascii="Times New Roman" w:eastAsia="Times New Roman" w:hAnsi="Times New Roman" w:cs="Times New Roman"/>
+                <w:b/>
+                <w:bCs/>
+                <w:color w:val="000000"/>
+                <w:sz w:val="24"/>
+                <w:szCs w:val="24"/>
+                <w:lang w:eastAsia="es-CO"/>
+              </w:rPr>
+            </w:pPr>
+            <w:proofErr w:type="spellStart"/>
+            <w:r>
+              <w:rPr>
+                <w:rFonts w:ascii="Times New Roman" w:eastAsia="Times New Roman" w:hAnsi="Times New Roman" w:cs="Times New Roman"/>
+                <w:b/>
+                <w:bCs/>
+                <w:color w:val="000000"/>
+                <w:sz w:val="24"/>
+                <w:szCs w:val="24"/>
+                <w:lang w:eastAsia="es-CO"/>
+              </w:rPr>
+              <w:t>Costo</w:t>
+            </w:r>
+            <w:proofErr w:type="spellEnd"/>
+          </w:p>
+        </w:tc>
+        <w:tc>
+          <w:tcPr>
+            <w:tcW w:w="1701" w:type="dxa"/>
+            <w:tcBorders>
+              <w:top w:val="nil"/>
+              <w:left w:val="nil"/>
+              <w:bottom w:val="single" w:sz="4" w:space="0" w:color="auto"/>
+              <w:right w:val="single" w:sz="4" w:space="0" w:color="auto"/>
+            </w:tcBorders>
+            <w:shd w:val="clear" w:color="auto" w:fill="auto"/>
+            <w:noWrap/>
+            <w:vAlign w:val="bottom"/>
+            <w:hideMark/>
+          </w:tcPr>
+          <w:p>
+            <w:pPr>
+              <w:rPr>
+                <w:rFonts w:ascii="Times New Roman" w:eastAsia="Times New Roman" w:hAnsi="Times New Roman" w:cs="Times New Roman"/>
+                <w:color w:val="000000"/>
+                <w:sz w:val="24"/>
+                <w:szCs w:val="24"/>
+                <w:lang w:eastAsia="es-CO"/>
+              </w:rPr>
+            </w:pPr>
+            <w:r>
+              <w:rPr>
+                <w:rFonts w:ascii="Times New Roman" w:eastAsia="Times New Roman" w:hAnsi="Times New Roman" w:cs="Times New Roman"/>
+                <w:color w:val="000000"/>
+                <w:sz w:val="24"/>
+                <w:szCs w:val="24"/>
+                <w:lang w:eastAsia="es-CO"/>
+              </w:rPr>
+              <w:t xml:space="preserve"> $0 – Software </w:t>
+            </w:r>
+            <w:proofErr w:type="spellStart"/>
+            <w:r>
+              <w:rPr>
+                <w:rFonts w:ascii="Times New Roman" w:eastAsia="Times New Roman" w:hAnsi="Times New Roman" w:cs="Times New Roman"/>
+                <w:color w:val="000000"/>
+                <w:sz w:val="24"/>
+                <w:szCs w:val="24"/>
+                <w:lang w:eastAsia="es-CO"/>
+              </w:rPr>
+              <w:t>libre</w:t>
+            </w:r>
+            <w:proofErr w:type="spellEnd"/>
+          </w:p>
+        </w:tc>
+      </w:tr>
+      <w:tr>
+        <w:trPr>
+          <w:trHeight w:val="300"/>
+          <w:jc w:val="center"/>
+        </w:trPr>
+        <w:tc>
+          <w:tcPr>
+            <w:tcW w:w="1129" w:type="dxa"/>
+            <w:vMerge/>
+            <w:tcBorders>
+              <w:top w:val="single" w:sz="4" w:space="0" w:color="auto"/>
+              <w:left w:val="single" w:sz="4" w:space="0" w:color="auto"/>
+              <w:bottom w:val="single" w:sz="4" w:space="0" w:color="auto"/>
+              <w:right w:val="single" w:sz="4" w:space="0" w:color="auto"/>
+            </w:tcBorders>
+            <w:vAlign w:val="center"/>
+            <w:hideMark/>
+          </w:tcPr>
+          <w:p>
+            <w:pPr>
+              <w:rPr>
+                <w:rFonts w:ascii="Times New Roman" w:eastAsia="Times New Roman" w:hAnsi="Times New Roman" w:cs="Times New Roman"/>
+                <w:b/>
+                <w:bCs/>
+                <w:color w:val="000000"/>
+                <w:sz w:val="24"/>
+                <w:szCs w:val="24"/>
+                <w:lang w:eastAsia="es-CO"/>
+              </w:rPr>
+            </w:pPr>
+          </w:p>
+        </w:tc>
+        <w:tc>
+          <w:tcPr>
+            <w:tcW w:w="1701" w:type="dxa"/>
+            <w:tcBorders>
+              <w:top w:val="nil"/>
+              <w:left w:val="nil"/>
+              <w:bottom w:val="single" w:sz="4" w:space="0" w:color="auto"/>
+              <w:right w:val="single" w:sz="4" w:space="0" w:color="auto"/>
+            </w:tcBorders>
+            <w:shd w:val="clear" w:color="auto" w:fill="auto"/>
+            <w:noWrap/>
+            <w:vAlign w:val="bottom"/>
+            <w:hideMark/>
+          </w:tcPr>
+          <w:p>
+            <w:pPr>
+              <w:rPr>
+                <w:rFonts w:ascii="Times New Roman" w:eastAsia="Times New Roman" w:hAnsi="Times New Roman" w:cs="Times New Roman"/>
+                <w:b/>
+                <w:bCs/>
+                <w:color w:val="000000"/>
+                <w:sz w:val="24"/>
+                <w:szCs w:val="24"/>
+                <w:lang w:eastAsia="es-CO"/>
+              </w:rPr>
+            </w:pPr>
+            <w:proofErr w:type="spellStart"/>
+            <w:r>
+              <w:rPr>
+                <w:rFonts w:ascii="Times New Roman" w:eastAsia="Times New Roman" w:hAnsi="Times New Roman" w:cs="Times New Roman"/>
+                <w:b/>
+                <w:bCs/>
+                <w:color w:val="000000"/>
+                <w:sz w:val="24"/>
+                <w:szCs w:val="24"/>
+                <w:lang w:eastAsia="es-CO"/>
+              </w:rPr>
+              <w:t>Descripcion</w:t>
+            </w:r>
+            <w:proofErr w:type="spellEnd"/>
+          </w:p>
+        </w:tc>
+        <w:tc>
+          <w:tcPr>
+            <w:tcW w:w="1701" w:type="dxa"/>
+            <w:tcBorders>
+              <w:top w:val="nil"/>
+              <w:left w:val="nil"/>
+              <w:bottom w:val="single" w:sz="4" w:space="0" w:color="auto"/>
+              <w:right w:val="single" w:sz="4" w:space="0" w:color="auto"/>
+            </w:tcBorders>
+            <w:shd w:val="clear" w:color="auto" w:fill="auto"/>
+            <w:noWrap/>
+            <w:vAlign w:val="bottom"/>
+            <w:hideMark/>
+          </w:tcPr>
+          <w:p>
+            <w:pPr>
+              <w:rPr>
+                <w:rFonts w:ascii="Times New Roman" w:eastAsia="Times New Roman" w:hAnsi="Times New Roman" w:cs="Times New Roman"/>
+                <w:color w:val="000000"/>
+                <w:sz w:val="24"/>
+                <w:szCs w:val="24"/>
+                <w:lang w:eastAsia="es-CO"/>
+              </w:rPr>
+            </w:pPr>
+            <w:r>
+              <w:rPr>
+                <w:rFonts w:ascii="Times New Roman" w:eastAsia="Times New Roman" w:hAnsi="Times New Roman" w:cs="Times New Roman"/>
+                <w:color w:val="000000"/>
+                <w:sz w:val="24"/>
+                <w:szCs w:val="24"/>
+                <w:lang w:eastAsia="es-CO"/>
+              </w:rPr>
+              <w:t> </w:t>
+            </w:r>
+          </w:p>
+        </w:tc>
+      </w:tr>
+      <w:tr>
+        <w:trPr>
+          <w:trHeight w:val="300"/>
+          <w:jc w:val="center"/>
+        </w:trPr>
+        <w:tc>
+          <w:tcPr>
+            <w:tcW w:w="1129" w:type="dxa"/>
+            <w:vMerge w:val="restart"/>
+            <w:tcBorders>
+              <w:top w:val="nil"/>
+              <w:left w:val="single" w:sz="4" w:space="0" w:color="auto"/>
+              <w:bottom w:val="single" w:sz="4" w:space="0" w:color="auto"/>
+              <w:right w:val="single" w:sz="4" w:space="0" w:color="auto"/>
+            </w:tcBorders>
+            <w:shd w:val="clear" w:color="000000" w:fill="00B0F0"/>
+            <w:vAlign w:val="center"/>
+            <w:hideMark/>
+          </w:tcPr>
+          <w:p>
+            <w:pPr>
+              <w:jc w:val="center"/>
+              <w:rPr>
+                <w:rFonts w:ascii="Times New Roman" w:eastAsia="Times New Roman" w:hAnsi="Times New Roman" w:cs="Times New Roman"/>
+                <w:b/>
+                <w:bCs/>
+                <w:color w:val="000000"/>
+                <w:sz w:val="24"/>
+                <w:szCs w:val="24"/>
+                <w:lang w:eastAsia="es-CO"/>
+              </w:rPr>
+            </w:pPr>
+            <w:r>
+              <w:rPr>
+                <w:rFonts w:ascii="Times New Roman" w:eastAsia="Times New Roman" w:hAnsi="Times New Roman" w:cs="Times New Roman"/>
+                <w:b/>
+                <w:bCs/>
+                <w:color w:val="000000"/>
+                <w:sz w:val="24"/>
+                <w:szCs w:val="24"/>
+                <w:lang w:eastAsia="es-CO"/>
+              </w:rPr>
+              <w:t>Windows Virtual PC</w:t>
+            </w:r>
+          </w:p>
+        </w:tc>
+        <w:tc>
+          <w:tcPr>
+            <w:tcW w:w="1701" w:type="dxa"/>
+            <w:tcBorders>
+              <w:top w:val="nil"/>
+              <w:left w:val="nil"/>
+              <w:bottom w:val="single" w:sz="4" w:space="0" w:color="auto"/>
+              <w:right w:val="single" w:sz="4" w:space="0" w:color="auto"/>
+            </w:tcBorders>
+            <w:shd w:val="clear" w:color="auto" w:fill="auto"/>
+            <w:noWrap/>
+            <w:vAlign w:val="bottom"/>
+            <w:hideMark/>
+          </w:tcPr>
+          <w:p>
+            <w:pPr>
+              <w:rPr>
+                <w:rFonts w:ascii="Times New Roman" w:eastAsia="Times New Roman" w:hAnsi="Times New Roman" w:cs="Times New Roman"/>
+                <w:b/>
+                <w:bCs/>
+                <w:color w:val="000000"/>
+                <w:sz w:val="24"/>
+                <w:szCs w:val="24"/>
+                <w:lang w:eastAsia="es-CO"/>
+              </w:rPr>
+            </w:pPr>
+            <w:r>
+              <w:rPr>
+                <w:rFonts w:ascii="Times New Roman" w:eastAsia="Times New Roman" w:hAnsi="Times New Roman" w:cs="Times New Roman"/>
+                <w:b/>
+                <w:bCs/>
+                <w:color w:val="000000"/>
+                <w:sz w:val="24"/>
+                <w:szCs w:val="24"/>
+                <w:lang w:eastAsia="es-CO"/>
+              </w:rPr>
+              <w:t xml:space="preserve">Casa </w:t>
+            </w:r>
+            <w:proofErr w:type="spellStart"/>
+            <w:r>
+              <w:rPr>
+                <w:rFonts w:ascii="Times New Roman" w:eastAsia="Times New Roman" w:hAnsi="Times New Roman" w:cs="Times New Roman"/>
+                <w:b/>
+                <w:bCs/>
+                <w:color w:val="000000"/>
+                <w:sz w:val="24"/>
+                <w:szCs w:val="24"/>
+                <w:lang w:eastAsia="es-CO"/>
+              </w:rPr>
+              <w:t>matriz</w:t>
+            </w:r>
+            <w:proofErr w:type="spellEnd"/>
+          </w:p>
+        </w:tc>
+        <w:tc>
+          <w:tcPr>
+            <w:tcW w:w="1701" w:type="dxa"/>
+            <w:tcBorders>
+              <w:top w:val="nil"/>
+              <w:left w:val="nil"/>
+              <w:bottom w:val="single" w:sz="4" w:space="0" w:color="auto"/>
+              <w:right w:val="single" w:sz="4" w:space="0" w:color="auto"/>
+            </w:tcBorders>
+            <w:shd w:val="clear" w:color="auto" w:fill="auto"/>
+            <w:noWrap/>
+            <w:vAlign w:val="bottom"/>
+            <w:hideMark/>
+          </w:tcPr>
+          <w:p>
+            <w:pPr>
+              <w:rPr>
+                <w:rFonts w:ascii="Times New Roman" w:eastAsia="Times New Roman" w:hAnsi="Times New Roman" w:cs="Times New Roman"/>
+                <w:color w:val="000000"/>
+                <w:sz w:val="24"/>
+                <w:szCs w:val="24"/>
+                <w:lang w:eastAsia="es-CO"/>
+              </w:rPr>
+            </w:pPr>
+            <w:r>
+              <w:rPr>
+                <w:rFonts w:ascii="Times New Roman" w:eastAsia="Times New Roman" w:hAnsi="Times New Roman" w:cs="Times New Roman"/>
+                <w:color w:val="000000"/>
+                <w:sz w:val="24"/>
+                <w:szCs w:val="24"/>
+                <w:lang w:eastAsia="es-CO"/>
+              </w:rPr>
+              <w:t>Microsoft</w:t>
+            </w:r>
+          </w:p>
+        </w:tc>
+      </w:tr>
+      <w:tr>
+        <w:trPr>
+          <w:trHeight w:val="300"/>
+          <w:jc w:val="center"/>
+        </w:trPr>
+        <w:tc>
+          <w:tcPr>
+            <w:tcW w:w="1129" w:type="dxa"/>
+            <w:vMerge/>
+            <w:tcBorders>
+              <w:top w:val="nil"/>
+              <w:left w:val="single" w:sz="4" w:space="0" w:color="auto"/>
+              <w:bottom w:val="single" w:sz="4" w:space="0" w:color="auto"/>
+              <w:right w:val="single" w:sz="4" w:space="0" w:color="auto"/>
+            </w:tcBorders>
+            <w:vAlign w:val="center"/>
+            <w:hideMark/>
+          </w:tcPr>
+          <w:p>
+            <w:pPr>
+              <w:rPr>
+                <w:rFonts w:ascii="Times New Roman" w:eastAsia="Times New Roman" w:hAnsi="Times New Roman" w:cs="Times New Roman"/>
+                <w:b/>
+                <w:bCs/>
+                <w:color w:val="000000"/>
+                <w:sz w:val="24"/>
+                <w:szCs w:val="24"/>
+                <w:lang w:eastAsia="es-CO"/>
+              </w:rPr>
+            </w:pPr>
+          </w:p>
+        </w:tc>
+        <w:tc>
+          <w:tcPr>
+            <w:tcW w:w="1701" w:type="dxa"/>
+            <w:tcBorders>
+              <w:top w:val="nil"/>
+              <w:left w:val="nil"/>
+              <w:bottom w:val="single" w:sz="4" w:space="0" w:color="auto"/>
+              <w:right w:val="single" w:sz="4" w:space="0" w:color="auto"/>
+            </w:tcBorders>
+            <w:shd w:val="clear" w:color="auto" w:fill="auto"/>
+            <w:noWrap/>
+            <w:vAlign w:val="bottom"/>
+            <w:hideMark/>
+          </w:tcPr>
+          <w:p>
+            <w:pPr>
+              <w:rPr>
+                <w:rFonts w:ascii="Times New Roman" w:eastAsia="Times New Roman" w:hAnsi="Times New Roman" w:cs="Times New Roman"/>
+                <w:b/>
+                <w:bCs/>
+                <w:color w:val="000000"/>
+                <w:sz w:val="24"/>
+                <w:szCs w:val="24"/>
+                <w:lang w:eastAsia="es-CO"/>
+              </w:rPr>
+            </w:pPr>
+            <w:r>
+              <w:rPr>
+                <w:rFonts w:ascii="Times New Roman" w:eastAsia="Times New Roman" w:hAnsi="Times New Roman" w:cs="Times New Roman"/>
+                <w:b/>
+                <w:bCs/>
+                <w:color w:val="000000"/>
+                <w:sz w:val="24"/>
+                <w:szCs w:val="24"/>
+                <w:lang w:eastAsia="es-CO"/>
+              </w:rPr>
+              <w:t xml:space="preserve">SO </w:t>
+            </w:r>
+            <w:proofErr w:type="spellStart"/>
+            <w:r>
+              <w:rPr>
+                <w:rFonts w:ascii="Times New Roman" w:eastAsia="Times New Roman" w:hAnsi="Times New Roman" w:cs="Times New Roman"/>
+                <w:b/>
+                <w:bCs/>
+                <w:color w:val="000000"/>
+                <w:sz w:val="24"/>
+                <w:szCs w:val="24"/>
+                <w:lang w:eastAsia="es-CO"/>
+              </w:rPr>
+              <w:t>instalacion</w:t>
+            </w:r>
+            <w:proofErr w:type="spellEnd"/>
+          </w:p>
+        </w:tc>
+        <w:tc>
+          <w:tcPr>
+            <w:tcW w:w="1701" w:type="dxa"/>
+            <w:tcBorders>
+              <w:top w:val="nil"/>
+              <w:left w:val="nil"/>
+              <w:bottom w:val="single" w:sz="4" w:space="0" w:color="auto"/>
+              <w:right w:val="single" w:sz="4" w:space="0" w:color="auto"/>
+            </w:tcBorders>
+            <w:shd w:val="clear" w:color="auto" w:fill="auto"/>
+            <w:noWrap/>
+            <w:vAlign w:val="bottom"/>
+            <w:hideMark/>
+          </w:tcPr>
+          <w:p>
+            <w:pPr>
+              <w:rPr>
+                <w:rFonts w:ascii="Times New Roman" w:eastAsia="Times New Roman" w:hAnsi="Times New Roman" w:cs="Times New Roman"/>
+                <w:color w:val="000000"/>
+                <w:sz w:val="24"/>
+                <w:szCs w:val="24"/>
+                <w:lang w:eastAsia="es-CO"/>
+              </w:rPr>
+            </w:pPr>
+            <w:r>
+              <w:rPr>
+                <w:rFonts w:ascii="Times New Roman" w:eastAsia="Times New Roman" w:hAnsi="Times New Roman" w:cs="Times New Roman"/>
+                <w:color w:val="000000"/>
+                <w:sz w:val="24"/>
+                <w:szCs w:val="24"/>
+                <w:lang w:eastAsia="es-CO"/>
+              </w:rPr>
+              <w:t> </w:t>
+            </w:r>
+          </w:p>
+          <w:p>
+            <w:pPr>
+              <w:rPr>
+                <w:rFonts w:ascii="Times New Roman" w:eastAsia="Times New Roman" w:hAnsi="Times New Roman" w:cs="Times New Roman"/>
+                <w:color w:val="000000"/>
+                <w:sz w:val="24"/>
+                <w:szCs w:val="24"/>
+                <w:lang w:eastAsia="es-CO"/>
+              </w:rPr>
+            </w:pPr>
+            <w:proofErr w:type="spellStart"/>
+            <w:r>
+              <w:rPr>
+                <w:rFonts w:ascii="Times New Roman" w:eastAsia="Times New Roman" w:hAnsi="Times New Roman" w:cs="Times New Roman"/>
+                <w:color w:val="000000"/>
+                <w:sz w:val="24"/>
+                <w:szCs w:val="24"/>
+                <w:lang w:eastAsia="es-CO"/>
+              </w:rPr>
+              <w:t>Windows,Mac,Linux</w:t>
+            </w:r>
+            <w:proofErr w:type="spellEnd"/>
+          </w:p>
+        </w:tc>
+      </w:tr>
+      <w:tr>
+        <w:trPr>
+          <w:trHeight w:val="300"/>
+          <w:jc w:val="center"/>
+        </w:trPr>
+        <w:tc>
+          <w:tcPr>
+            <w:tcW w:w="1129" w:type="dxa"/>
+            <w:vMerge/>
+            <w:tcBorders>
+              <w:top w:val="nil"/>
+              <w:left w:val="single" w:sz="4" w:space="0" w:color="auto"/>
+              <w:bottom w:val="single" w:sz="4" w:space="0" w:color="auto"/>
+              <w:right w:val="single" w:sz="4" w:space="0" w:color="auto"/>
+            </w:tcBorders>
+            <w:vAlign w:val="center"/>
+            <w:hideMark/>
+          </w:tcPr>
+          <w:p>
+            <w:pPr>
+              <w:rPr>
+                <w:rFonts w:ascii="Times New Roman" w:eastAsia="Times New Roman" w:hAnsi="Times New Roman" w:cs="Times New Roman"/>
+                <w:b/>
+                <w:bCs/>
+                <w:color w:val="000000"/>
+                <w:sz w:val="24"/>
+                <w:szCs w:val="24"/>
+                <w:lang w:eastAsia="es-CO"/>
+              </w:rPr>
+            </w:pPr>
+          </w:p>
+        </w:tc>
+        <w:tc>
+          <w:tcPr>
+            <w:tcW w:w="1701" w:type="dxa"/>
+            <w:tcBorders>
+              <w:top w:val="nil"/>
+              <w:left w:val="nil"/>
+              <w:bottom w:val="single" w:sz="4" w:space="0" w:color="auto"/>
+              <w:right w:val="single" w:sz="4" w:space="0" w:color="auto"/>
+            </w:tcBorders>
+            <w:shd w:val="clear" w:color="auto" w:fill="auto"/>
+            <w:noWrap/>
+            <w:vAlign w:val="bottom"/>
+            <w:hideMark/>
+          </w:tcPr>
+          <w:p>
+            <w:pPr>
+              <w:rPr>
+                <w:rFonts w:ascii="Times New Roman" w:eastAsia="Times New Roman" w:hAnsi="Times New Roman" w:cs="Times New Roman"/>
+                <w:b/>
+                <w:bCs/>
+                <w:color w:val="000000"/>
+                <w:sz w:val="24"/>
+                <w:szCs w:val="24"/>
+                <w:lang w:eastAsia="es-CO"/>
+              </w:rPr>
+            </w:pPr>
+            <w:r>
+              <w:rPr>
+                <w:rFonts w:ascii="Times New Roman" w:eastAsia="Times New Roman" w:hAnsi="Times New Roman" w:cs="Times New Roman"/>
+                <w:b/>
+                <w:bCs/>
+                <w:color w:val="000000"/>
+                <w:sz w:val="24"/>
+                <w:szCs w:val="24"/>
+                <w:lang w:eastAsia="es-CO"/>
+              </w:rPr>
+              <w:t xml:space="preserve">SO </w:t>
+            </w:r>
+            <w:proofErr w:type="spellStart"/>
+            <w:r>
+              <w:rPr>
+                <w:rFonts w:ascii="Times New Roman" w:eastAsia="Times New Roman" w:hAnsi="Times New Roman" w:cs="Times New Roman"/>
+                <w:b/>
+                <w:bCs/>
+                <w:color w:val="000000"/>
+                <w:sz w:val="24"/>
+                <w:szCs w:val="24"/>
+                <w:lang w:eastAsia="es-CO"/>
+              </w:rPr>
+              <w:t>que</w:t>
+            </w:r>
+            <w:proofErr w:type="spellEnd"/>
+            <w:r>
+              <w:rPr>
+                <w:rFonts w:ascii="Times New Roman" w:eastAsia="Times New Roman" w:hAnsi="Times New Roman" w:cs="Times New Roman"/>
+                <w:b/>
+                <w:bCs/>
+                <w:color w:val="000000"/>
+                <w:sz w:val="24"/>
+                <w:szCs w:val="24"/>
+                <w:lang w:eastAsia="es-CO"/>
+              </w:rPr>
+              <w:t xml:space="preserve"> </w:t>
+            </w:r>
+            <w:proofErr w:type="spellStart"/>
+            <w:r>
+              <w:rPr>
+                <w:rFonts w:ascii="Times New Roman" w:eastAsia="Times New Roman" w:hAnsi="Times New Roman" w:cs="Times New Roman"/>
+                <w:b/>
+                <w:bCs/>
+                <w:color w:val="000000"/>
+                <w:sz w:val="24"/>
+                <w:szCs w:val="24"/>
+                <w:lang w:eastAsia="es-CO"/>
+              </w:rPr>
+              <w:t>virtualiza</w:t>
+            </w:r>
+            <w:proofErr w:type="spellEnd"/>
+          </w:p>
+        </w:tc>
+        <w:tc>
+          <w:tcPr>
+            <w:tcW w:w="1701" w:type="dxa"/>
+            <w:tcBorders>
+              <w:top w:val="nil"/>
+              <w:left w:val="nil"/>
+              <w:bottom w:val="single" w:sz="4" w:space="0" w:color="auto"/>
+              <w:right w:val="single" w:sz="4" w:space="0" w:color="auto"/>
+            </w:tcBorders>
+            <w:shd w:val="clear" w:color="auto" w:fill="auto"/>
+            <w:noWrap/>
+            <w:vAlign w:val="bottom"/>
+            <w:hideMark/>
+          </w:tcPr>
+          <w:p>
+            <w:pPr>
+              <w:rPr>
+                <w:rFonts w:ascii="Times New Roman" w:eastAsia="Times New Roman" w:hAnsi="Times New Roman" w:cs="Times New Roman"/>
+                <w:color w:val="000000"/>
+                <w:sz w:val="24"/>
+                <w:szCs w:val="24"/>
+                <w:lang w:eastAsia="es-CO"/>
+              </w:rPr>
+            </w:pPr>
+            <w:r>
+              <w:rPr>
+                <w:rFonts w:ascii="Times New Roman" w:eastAsia="Times New Roman" w:hAnsi="Times New Roman" w:cs="Times New Roman"/>
+                <w:color w:val="000000"/>
+                <w:sz w:val="24"/>
+                <w:szCs w:val="24"/>
+                <w:lang w:eastAsia="es-CO"/>
+              </w:rPr>
+              <w:t> </w:t>
+            </w:r>
+          </w:p>
+          <w:p>
+            <w:pPr>
+              <w:rPr>
+                <w:rFonts w:ascii="Times New Roman" w:eastAsia="Times New Roman" w:hAnsi="Times New Roman" w:cs="Times New Roman"/>
+                <w:color w:val="000000"/>
+                <w:sz w:val="24"/>
+                <w:szCs w:val="24"/>
+                <w:lang w:eastAsia="es-CO"/>
+              </w:rPr>
+            </w:pPr>
+            <w:r>
+              <w:rPr>
+                <w:rFonts w:ascii="Times New Roman" w:eastAsia="Times New Roman" w:hAnsi="Times New Roman" w:cs="Times New Roman"/>
+                <w:color w:val="000000"/>
+                <w:sz w:val="24"/>
+                <w:szCs w:val="24"/>
+                <w:lang w:eastAsia="es-CO"/>
+              </w:rPr>
+              <w:t xml:space="preserve">Windows 7 o </w:t>
+            </w:r>
+            <w:proofErr w:type="spellStart"/>
+            <w:r>
+              <w:rPr>
+                <w:rFonts w:ascii="Times New Roman" w:eastAsia="Times New Roman" w:hAnsi="Times New Roman" w:cs="Times New Roman"/>
+                <w:color w:val="000000"/>
+                <w:sz w:val="24"/>
+                <w:szCs w:val="24"/>
+                <w:lang w:eastAsia="es-CO"/>
+              </w:rPr>
+              <w:t>inferiores</w:t>
+            </w:r>
+            <w:proofErr w:type="spellEnd"/>
+          </w:p>
+        </w:tc>
+      </w:tr>
+      <w:tr>
+        <w:trPr>
+          <w:trHeight w:val="300"/>
+          <w:jc w:val="center"/>
+        </w:trPr>
+        <w:tc>
+          <w:tcPr>
+            <w:tcW w:w="1129" w:type="dxa"/>
+            <w:vMerge/>
+            <w:tcBorders>
+              <w:top w:val="nil"/>
+              <w:left w:val="single" w:sz="4" w:space="0" w:color="auto"/>
+              <w:bottom w:val="single" w:sz="4" w:space="0" w:color="auto"/>
+              <w:right w:val="single" w:sz="4" w:space="0" w:color="auto"/>
+            </w:tcBorders>
+            <w:vAlign w:val="center"/>
+            <w:hideMark/>
+          </w:tcPr>
+          <w:p>
+            <w:pPr>
+              <w:rPr>
+                <w:rFonts w:ascii="Times New Roman" w:eastAsia="Times New Roman" w:hAnsi="Times New Roman" w:cs="Times New Roman"/>
+                <w:b/>
+                <w:bCs/>
+                <w:color w:val="000000"/>
+                <w:sz w:val="24"/>
+                <w:szCs w:val="24"/>
+                <w:lang w:eastAsia="es-CO"/>
+              </w:rPr>
+            </w:pPr>
+          </w:p>
+        </w:tc>
+        <w:tc>
+          <w:tcPr>
+            <w:tcW w:w="1701" w:type="dxa"/>
+            <w:tcBorders>
+              <w:top w:val="nil"/>
+              <w:left w:val="nil"/>
+              <w:bottom w:val="single" w:sz="4" w:space="0" w:color="auto"/>
+              <w:right w:val="single" w:sz="4" w:space="0" w:color="auto"/>
+            </w:tcBorders>
+            <w:shd w:val="clear" w:color="auto" w:fill="auto"/>
+            <w:noWrap/>
+            <w:vAlign w:val="bottom"/>
+            <w:hideMark/>
+          </w:tcPr>
+          <w:p>
+            <w:pPr>
+              <w:rPr>
+                <w:rFonts w:ascii="Times New Roman" w:eastAsia="Times New Roman" w:hAnsi="Times New Roman" w:cs="Times New Roman"/>
+                <w:b/>
+                <w:bCs/>
+                <w:color w:val="000000"/>
+                <w:sz w:val="24"/>
+                <w:szCs w:val="24"/>
+                <w:lang w:eastAsia="es-CO"/>
+              </w:rPr>
+            </w:pPr>
+            <w:proofErr w:type="spellStart"/>
+            <w:r>
+              <w:rPr>
+                <w:rFonts w:ascii="Times New Roman" w:eastAsia="Times New Roman" w:hAnsi="Times New Roman" w:cs="Times New Roman"/>
+                <w:b/>
+                <w:bCs/>
+                <w:color w:val="000000"/>
+                <w:sz w:val="24"/>
+                <w:szCs w:val="24"/>
+                <w:lang w:eastAsia="es-CO"/>
+              </w:rPr>
+              <w:t>Tipo</w:t>
+            </w:r>
+            <w:proofErr w:type="spellEnd"/>
+            <w:r>
+              <w:rPr>
+                <w:rFonts w:ascii="Times New Roman" w:eastAsia="Times New Roman" w:hAnsi="Times New Roman" w:cs="Times New Roman"/>
+                <w:b/>
+                <w:bCs/>
+                <w:color w:val="000000"/>
+                <w:sz w:val="24"/>
+                <w:szCs w:val="24"/>
+                <w:lang w:eastAsia="es-CO"/>
+              </w:rPr>
+              <w:t xml:space="preserve"> </w:t>
+            </w:r>
+            <w:proofErr w:type="spellStart"/>
+            <w:r>
+              <w:rPr>
+                <w:rFonts w:ascii="Times New Roman" w:eastAsia="Times New Roman" w:hAnsi="Times New Roman" w:cs="Times New Roman"/>
+                <w:b/>
+                <w:bCs/>
+                <w:color w:val="000000"/>
+                <w:sz w:val="24"/>
+                <w:szCs w:val="24"/>
+                <w:lang w:eastAsia="es-CO"/>
+              </w:rPr>
+              <w:t>distribucion</w:t>
+            </w:r>
+            <w:proofErr w:type="spellEnd"/>
+          </w:p>
+        </w:tc>
+        <w:tc>
+          <w:tcPr>
+            <w:tcW w:w="1701" w:type="dxa"/>
+            <w:tcBorders>
+              <w:top w:val="nil"/>
+              <w:left w:val="nil"/>
+              <w:bottom w:val="single" w:sz="4" w:space="0" w:color="auto"/>
+              <w:right w:val="single" w:sz="4" w:space="0" w:color="auto"/>
+            </w:tcBorders>
+            <w:shd w:val="clear" w:color="auto" w:fill="auto"/>
+            <w:noWrap/>
+            <w:vAlign w:val="bottom"/>
+            <w:hideMark/>
+          </w:tcPr>
+          <w:p>
+            <w:pPr>
+              <w:rPr>
+                <w:rFonts w:ascii="Times New Roman" w:eastAsia="Times New Roman" w:hAnsi="Times New Roman" w:cs="Times New Roman"/>
+                <w:color w:val="000000"/>
+                <w:sz w:val="24"/>
+                <w:szCs w:val="24"/>
+                <w:lang w:eastAsia="es-CO"/>
+              </w:rPr>
+            </w:pPr>
+            <w:r>
+              <w:rPr>
+                <w:rFonts w:ascii="Times New Roman" w:eastAsia="Times New Roman" w:hAnsi="Times New Roman" w:cs="Times New Roman"/>
+                <w:color w:val="000000"/>
+                <w:sz w:val="24"/>
+                <w:szCs w:val="24"/>
+                <w:lang w:eastAsia="es-CO"/>
+              </w:rPr>
+              <w:t> </w:t>
+            </w:r>
+          </w:p>
+        </w:tc>
+      </w:tr>
+      <w:tr>
+        <w:trPr>
+          <w:trHeight w:val="300"/>
+          <w:jc w:val="center"/>
+        </w:trPr>
+        <w:tc>
+          <w:tcPr>
+            <w:tcW w:w="1129" w:type="dxa"/>
+            <w:vMerge/>
+            <w:tcBorders>
+              <w:top w:val="nil"/>
+              <w:left w:val="single" w:sz="4" w:space="0" w:color="auto"/>
+              <w:bottom w:val="single" w:sz="4" w:space="0" w:color="auto"/>
+              <w:right w:val="single" w:sz="4" w:space="0" w:color="auto"/>
+            </w:tcBorders>
+            <w:vAlign w:val="center"/>
+            <w:hideMark/>
+          </w:tcPr>
+          <w:p>
+            <w:pPr>
+              <w:rPr>
+                <w:rFonts w:ascii="Times New Roman" w:eastAsia="Times New Roman" w:hAnsi="Times New Roman" w:cs="Times New Roman"/>
+                <w:b/>
+                <w:bCs/>
+                <w:color w:val="000000"/>
+                <w:sz w:val="24"/>
+                <w:szCs w:val="24"/>
+                <w:lang w:eastAsia="es-CO"/>
+              </w:rPr>
+            </w:pPr>
+          </w:p>
+        </w:tc>
+        <w:tc>
+          <w:tcPr>
+            <w:tcW w:w="1701" w:type="dxa"/>
+            <w:tcBorders>
+              <w:top w:val="nil"/>
+              <w:left w:val="nil"/>
+              <w:bottom w:val="single" w:sz="4" w:space="0" w:color="auto"/>
+              <w:right w:val="single" w:sz="4" w:space="0" w:color="auto"/>
+            </w:tcBorders>
+            <w:shd w:val="clear" w:color="auto" w:fill="auto"/>
+            <w:noWrap/>
+            <w:vAlign w:val="bottom"/>
+            <w:hideMark/>
+          </w:tcPr>
+          <w:p>
+            <w:pPr>
+              <w:rPr>
+                <w:rFonts w:ascii="Times New Roman" w:eastAsia="Times New Roman" w:hAnsi="Times New Roman" w:cs="Times New Roman"/>
+                <w:b/>
+                <w:bCs/>
+                <w:color w:val="000000"/>
+                <w:sz w:val="24"/>
+                <w:szCs w:val="24"/>
+                <w:lang w:eastAsia="es-CO"/>
+              </w:rPr>
+            </w:pPr>
+            <w:proofErr w:type="spellStart"/>
+            <w:r>
+              <w:rPr>
+                <w:rFonts w:ascii="Times New Roman" w:eastAsia="Times New Roman" w:hAnsi="Times New Roman" w:cs="Times New Roman"/>
+                <w:b/>
+                <w:bCs/>
+                <w:color w:val="000000"/>
+                <w:sz w:val="24"/>
+                <w:szCs w:val="24"/>
+                <w:lang w:eastAsia="es-CO"/>
+              </w:rPr>
+              <w:t>Costo</w:t>
+            </w:r>
+            <w:proofErr w:type="spellEnd"/>
+          </w:p>
+        </w:tc>
+        <w:tc>
+          <w:tcPr>
+            <w:tcW w:w="1701" w:type="dxa"/>
+            <w:tcBorders>
+              <w:top w:val="nil"/>
+              <w:left w:val="nil"/>
+              <w:bottom w:val="single" w:sz="4" w:space="0" w:color="auto"/>
+              <w:right w:val="single" w:sz="4" w:space="0" w:color="auto"/>
+            </w:tcBorders>
+            <w:shd w:val="clear" w:color="auto" w:fill="auto"/>
+            <w:noWrap/>
+            <w:vAlign w:val="bottom"/>
+            <w:hideMark/>
+          </w:tcPr>
+          <w:p>
+            <w:pPr>
+              <w:rPr>
+                <w:rFonts w:ascii="Times New Roman" w:eastAsia="Times New Roman" w:hAnsi="Times New Roman" w:cs="Times New Roman"/>
+                <w:color w:val="000000"/>
+                <w:sz w:val="24"/>
+                <w:szCs w:val="24"/>
+                <w:lang w:eastAsia="es-CO"/>
+              </w:rPr>
+            </w:pPr>
+            <w:r>
+              <w:rPr>
+                <w:rFonts w:ascii="Times New Roman" w:eastAsia="Times New Roman" w:hAnsi="Times New Roman" w:cs="Times New Roman"/>
+                <w:color w:val="000000"/>
+                <w:sz w:val="24"/>
+                <w:szCs w:val="24"/>
+                <w:lang w:eastAsia="es-CO"/>
+              </w:rPr>
+              <w:t> $0 - free</w:t>
+            </w:r>
+          </w:p>
+        </w:tc>
+      </w:tr>
+      <w:tr>
+        <w:trPr>
+          <w:trHeight w:val="300"/>
+          <w:jc w:val="center"/>
+        </w:trPr>
+        <w:tc>
+          <w:tcPr>
+            <w:tcW w:w="1129" w:type="dxa"/>
+            <w:vMerge/>
+            <w:tcBorders>
+              <w:top w:val="nil"/>
+              <w:left w:val="single" w:sz="4" w:space="0" w:color="auto"/>
+              <w:bottom w:val="single" w:sz="4" w:space="0" w:color="auto"/>
+              <w:right w:val="single" w:sz="4" w:space="0" w:color="auto"/>
+            </w:tcBorders>
+            <w:vAlign w:val="center"/>
+            <w:hideMark/>
+          </w:tcPr>
+          <w:p>
+            <w:pPr>
+              <w:rPr>
+                <w:rFonts w:ascii="Times New Roman" w:eastAsia="Times New Roman" w:hAnsi="Times New Roman" w:cs="Times New Roman"/>
+                <w:b/>
+                <w:bCs/>
+                <w:color w:val="000000"/>
+                <w:sz w:val="24"/>
+                <w:szCs w:val="24"/>
+                <w:lang w:eastAsia="es-CO"/>
+              </w:rPr>
+            </w:pPr>
+          </w:p>
+        </w:tc>
+        <w:tc>
+          <w:tcPr>
+            <w:tcW w:w="1701" w:type="dxa"/>
+            <w:tcBorders>
+              <w:top w:val="nil"/>
+              <w:left w:val="nil"/>
+              <w:bottom w:val="single" w:sz="4" w:space="0" w:color="auto"/>
+              <w:right w:val="single" w:sz="4" w:space="0" w:color="auto"/>
+            </w:tcBorders>
+            <w:shd w:val="clear" w:color="auto" w:fill="auto"/>
+            <w:noWrap/>
+            <w:vAlign w:val="bottom"/>
+            <w:hideMark/>
+          </w:tcPr>
+          <w:p>
+            <w:pPr>
+              <w:rPr>
+                <w:rFonts w:ascii="Times New Roman" w:eastAsia="Times New Roman" w:hAnsi="Times New Roman" w:cs="Times New Roman"/>
+                <w:b/>
+                <w:bCs/>
+                <w:color w:val="000000"/>
+                <w:sz w:val="24"/>
+                <w:szCs w:val="24"/>
+                <w:lang w:eastAsia="es-CO"/>
+              </w:rPr>
+            </w:pPr>
+            <w:proofErr w:type="spellStart"/>
+            <w:r>
+              <w:rPr>
+                <w:rFonts w:ascii="Times New Roman" w:eastAsia="Times New Roman" w:hAnsi="Times New Roman" w:cs="Times New Roman"/>
+                <w:b/>
+                <w:bCs/>
+                <w:color w:val="000000"/>
+                <w:sz w:val="24"/>
+                <w:szCs w:val="24"/>
+                <w:lang w:eastAsia="es-CO"/>
+              </w:rPr>
+              <w:t>Descripcion</w:t>
+            </w:r>
+            <w:proofErr w:type="spellEnd"/>
+          </w:p>
+        </w:tc>
+        <w:tc>
+          <w:tcPr>
+            <w:tcW w:w="1701" w:type="dxa"/>
+            <w:tcBorders>
+              <w:top w:val="nil"/>
+              <w:left w:val="nil"/>
+              <w:bottom w:val="single" w:sz="4" w:space="0" w:color="auto"/>
+              <w:right w:val="single" w:sz="4" w:space="0" w:color="auto"/>
+            </w:tcBorders>
+            <w:shd w:val="clear" w:color="auto" w:fill="auto"/>
+            <w:noWrap/>
+            <w:vAlign w:val="bottom"/>
+            <w:hideMark/>
+          </w:tcPr>
+          <w:p>
+            <w:pPr>
+              <w:rPr>
+                <w:rFonts w:ascii="Times New Roman" w:eastAsia="Times New Roman" w:hAnsi="Times New Roman" w:cs="Times New Roman"/>
+                <w:color w:val="000000"/>
+                <w:sz w:val="24"/>
+                <w:szCs w:val="24"/>
+                <w:lang w:eastAsia="es-CO"/>
+              </w:rPr>
+            </w:pPr>
+            <w:r>
+              <w:rPr>
+                <w:rFonts w:ascii="Times New Roman" w:eastAsia="Times New Roman" w:hAnsi="Times New Roman" w:cs="Times New Roman"/>
+                <w:color w:val="000000"/>
+                <w:sz w:val="24"/>
+                <w:szCs w:val="24"/>
+                <w:lang w:eastAsia="es-CO"/>
+              </w:rPr>
+              <w:t> </w:t>
+            </w:r>
+          </w:p>
+        </w:tc>
+      </w:tr>
+      <w:tr>
+        <w:trPr>
+          <w:trHeight w:val="300"/>
+          <w:jc w:val="center"/>
+        </w:trPr>
+        <w:tc>
+          <w:tcPr>
+            <w:tcW w:w="1129" w:type="dxa"/>
+            <w:vMerge w:val="restart"/>
+            <w:tcBorders>
+              <w:top w:val="nil"/>
+              <w:left w:val="single" w:sz="4" w:space="0" w:color="auto"/>
+              <w:bottom w:val="single" w:sz="4" w:space="0" w:color="auto"/>
+              <w:right w:val="single" w:sz="4" w:space="0" w:color="auto"/>
+            </w:tcBorders>
+            <w:shd w:val="clear" w:color="000000" w:fill="9BC2E6"/>
+            <w:noWrap/>
+            <w:vAlign w:val="center"/>
+            <w:hideMark/>
+          </w:tcPr>
+          <w:p>
+            <w:pPr>
+              <w:jc w:val="center"/>
+              <w:rPr>
+                <w:rFonts w:ascii="Times New Roman" w:eastAsia="Times New Roman" w:hAnsi="Times New Roman" w:cs="Times New Roman"/>
+                <w:b/>
+                <w:bCs/>
+                <w:color w:val="000000"/>
+                <w:sz w:val="24"/>
+                <w:szCs w:val="24"/>
+                <w:lang w:eastAsia="es-CO"/>
+              </w:rPr>
+            </w:pPr>
+            <w:r>
+              <w:rPr>
+                <w:rFonts w:ascii="Times New Roman" w:eastAsia="Times New Roman" w:hAnsi="Times New Roman" w:cs="Times New Roman"/>
+                <w:b/>
+                <w:bCs/>
+                <w:color w:val="000000"/>
+                <w:sz w:val="24"/>
+                <w:szCs w:val="24"/>
+                <w:lang w:eastAsia="es-CO"/>
+              </w:rPr>
+              <w:t>Parallels</w:t>
+            </w:r>
+          </w:p>
+        </w:tc>
+        <w:tc>
+          <w:tcPr>
+            <w:tcW w:w="1701" w:type="dxa"/>
+            <w:tcBorders>
+              <w:top w:val="nil"/>
+              <w:left w:val="nil"/>
+              <w:bottom w:val="single" w:sz="4" w:space="0" w:color="auto"/>
+              <w:right w:val="single" w:sz="4" w:space="0" w:color="auto"/>
+            </w:tcBorders>
+            <w:shd w:val="clear" w:color="auto" w:fill="auto"/>
+            <w:noWrap/>
+            <w:vAlign w:val="bottom"/>
+            <w:hideMark/>
+          </w:tcPr>
+          <w:p>
+            <w:pPr>
+              <w:rPr>
+                <w:rFonts w:ascii="Times New Roman" w:eastAsia="Times New Roman" w:hAnsi="Times New Roman" w:cs="Times New Roman"/>
+                <w:b/>
+                <w:bCs/>
+                <w:color w:val="000000"/>
+                <w:sz w:val="24"/>
+                <w:szCs w:val="24"/>
+                <w:lang w:eastAsia="es-CO"/>
+              </w:rPr>
+            </w:pPr>
+            <w:r>
+              <w:rPr>
+                <w:rFonts w:ascii="Times New Roman" w:eastAsia="Times New Roman" w:hAnsi="Times New Roman" w:cs="Times New Roman"/>
+                <w:b/>
+                <w:bCs/>
+                <w:color w:val="000000"/>
+                <w:sz w:val="24"/>
+                <w:szCs w:val="24"/>
+                <w:lang w:eastAsia="es-CO"/>
+              </w:rPr>
+              <w:t xml:space="preserve">Casa </w:t>
+            </w:r>
+            <w:proofErr w:type="spellStart"/>
+            <w:r>
+              <w:rPr>
+                <w:rFonts w:ascii="Times New Roman" w:eastAsia="Times New Roman" w:hAnsi="Times New Roman" w:cs="Times New Roman"/>
+                <w:b/>
+                <w:bCs/>
+                <w:color w:val="000000"/>
+                <w:sz w:val="24"/>
+                <w:szCs w:val="24"/>
+                <w:lang w:eastAsia="es-CO"/>
+              </w:rPr>
+              <w:t>matriz</w:t>
+            </w:r>
+            <w:proofErr w:type="spellEnd"/>
+          </w:p>
+        </w:tc>
+        <w:tc>
+          <w:tcPr>
+            <w:tcW w:w="1701" w:type="dxa"/>
+            <w:tcBorders>
+              <w:top w:val="nil"/>
+              <w:left w:val="nil"/>
+              <w:bottom w:val="single" w:sz="4" w:space="0" w:color="auto"/>
+              <w:right w:val="single" w:sz="4" w:space="0" w:color="auto"/>
+            </w:tcBorders>
+            <w:shd w:val="clear" w:color="auto" w:fill="auto"/>
+            <w:noWrap/>
+            <w:vAlign w:val="bottom"/>
+            <w:hideMark/>
+          </w:tcPr>
+          <w:p>
+            <w:pPr>
+              <w:rPr>
+                <w:rFonts w:ascii="Times New Roman" w:eastAsia="Times New Roman" w:hAnsi="Times New Roman" w:cs="Times New Roman"/>
+                <w:color w:val="000000"/>
+                <w:sz w:val="24"/>
+                <w:szCs w:val="24"/>
+                <w:lang w:eastAsia="es-CO"/>
+              </w:rPr>
+            </w:pPr>
+            <w:r>
+              <w:rPr>
+                <w:rFonts w:ascii="Times New Roman" w:eastAsia="Times New Roman" w:hAnsi="Times New Roman" w:cs="Times New Roman"/>
+                <w:color w:val="000000"/>
+                <w:sz w:val="24"/>
+                <w:szCs w:val="24"/>
+                <w:lang w:eastAsia="es-CO"/>
+              </w:rPr>
+              <w:t xml:space="preserve"> Parallels </w:t>
+            </w:r>
+            <w:proofErr w:type="spellStart"/>
+            <w:r>
+              <w:rPr>
+                <w:rFonts w:ascii="Times New Roman" w:eastAsia="Times New Roman" w:hAnsi="Times New Roman" w:cs="Times New Roman"/>
+                <w:color w:val="000000"/>
+                <w:sz w:val="24"/>
+                <w:szCs w:val="24"/>
+                <w:lang w:eastAsia="es-CO"/>
+              </w:rPr>
+              <w:t>inc</w:t>
+            </w:r>
+            <w:proofErr w:type="spellEnd"/>
+          </w:p>
+        </w:tc>
+      </w:tr>
+      <w:tr>
+        <w:trPr>
+          <w:trHeight w:val="300"/>
+          <w:jc w:val="center"/>
+        </w:trPr>
+        <w:tc>
+          <w:tcPr>
+            <w:tcW w:w="1129" w:type="dxa"/>
+            <w:vMerge/>
+            <w:tcBorders>
+              <w:top w:val="nil"/>
+              <w:left w:val="single" w:sz="4" w:space="0" w:color="auto"/>
+              <w:bottom w:val="single" w:sz="4" w:space="0" w:color="auto"/>
+              <w:right w:val="single" w:sz="4" w:space="0" w:color="auto"/>
+            </w:tcBorders>
+            <w:vAlign w:val="center"/>
+            <w:hideMark/>
+          </w:tcPr>
+          <w:p>
+            <w:pPr>
+              <w:rPr>
+                <w:rFonts w:ascii="Times New Roman" w:eastAsia="Times New Roman" w:hAnsi="Times New Roman" w:cs="Times New Roman"/>
+                <w:b/>
+                <w:bCs/>
+                <w:color w:val="000000"/>
+                <w:sz w:val="24"/>
+                <w:szCs w:val="24"/>
+                <w:lang w:eastAsia="es-CO"/>
+              </w:rPr>
+            </w:pPr>
+          </w:p>
+        </w:tc>
+        <w:tc>
+          <w:tcPr>
+            <w:tcW w:w="1701" w:type="dxa"/>
+            <w:tcBorders>
+              <w:top w:val="nil"/>
+              <w:left w:val="nil"/>
+              <w:bottom w:val="single" w:sz="4" w:space="0" w:color="auto"/>
+              <w:right w:val="single" w:sz="4" w:space="0" w:color="auto"/>
+            </w:tcBorders>
+            <w:shd w:val="clear" w:color="auto" w:fill="auto"/>
+            <w:noWrap/>
+            <w:vAlign w:val="bottom"/>
+            <w:hideMark/>
+          </w:tcPr>
+          <w:p>
+            <w:pPr>
+              <w:rPr>
+                <w:rFonts w:ascii="Times New Roman" w:eastAsia="Times New Roman" w:hAnsi="Times New Roman" w:cs="Times New Roman"/>
+                <w:b/>
+                <w:bCs/>
+                <w:color w:val="000000"/>
+                <w:sz w:val="24"/>
+                <w:szCs w:val="24"/>
+                <w:lang w:eastAsia="es-CO"/>
+              </w:rPr>
+            </w:pPr>
+            <w:r>
+              <w:rPr>
+                <w:rFonts w:ascii="Times New Roman" w:eastAsia="Times New Roman" w:hAnsi="Times New Roman" w:cs="Times New Roman"/>
+                <w:b/>
+                <w:bCs/>
+                <w:color w:val="000000"/>
+                <w:sz w:val="24"/>
+                <w:szCs w:val="24"/>
+                <w:lang w:eastAsia="es-CO"/>
+              </w:rPr>
+              <w:t xml:space="preserve">SO </w:t>
+            </w:r>
+            <w:proofErr w:type="spellStart"/>
+            <w:r>
+              <w:rPr>
+                <w:rFonts w:ascii="Times New Roman" w:eastAsia="Times New Roman" w:hAnsi="Times New Roman" w:cs="Times New Roman"/>
+                <w:b/>
+                <w:bCs/>
+                <w:color w:val="000000"/>
+                <w:sz w:val="24"/>
+                <w:szCs w:val="24"/>
+                <w:lang w:eastAsia="es-CO"/>
+              </w:rPr>
+              <w:t>instalacion</w:t>
+            </w:r>
+            <w:proofErr w:type="spellEnd"/>
+          </w:p>
+        </w:tc>
+        <w:tc>
+          <w:tcPr>
+            <w:tcW w:w="1701" w:type="dxa"/>
+            <w:tcBorders>
+              <w:top w:val="nil"/>
+              <w:left w:val="nil"/>
+              <w:bottom w:val="single" w:sz="4" w:space="0" w:color="auto"/>
+              <w:right w:val="single" w:sz="4" w:space="0" w:color="auto"/>
+            </w:tcBorders>
+            <w:shd w:val="clear" w:color="auto" w:fill="auto"/>
+            <w:noWrap/>
+            <w:vAlign w:val="bottom"/>
+            <w:hideMark/>
+          </w:tcPr>
+          <w:p>
+            <w:pPr>
+              <w:rPr>
+                <w:rFonts w:ascii="Times New Roman" w:eastAsia="Times New Roman" w:hAnsi="Times New Roman" w:cs="Times New Roman"/>
+                <w:color w:val="000000"/>
+                <w:sz w:val="24"/>
+                <w:szCs w:val="24"/>
+                <w:lang w:eastAsia="es-CO"/>
+              </w:rPr>
+            </w:pPr>
+            <w:r>
+              <w:rPr>
+                <w:rFonts w:ascii="Times New Roman" w:eastAsia="Times New Roman" w:hAnsi="Times New Roman" w:cs="Times New Roman"/>
+                <w:color w:val="000000"/>
+                <w:sz w:val="24"/>
+                <w:szCs w:val="24"/>
+                <w:lang w:eastAsia="es-CO"/>
+              </w:rPr>
+              <w:t> Mac</w:t>
+            </w:r>
+          </w:p>
+        </w:tc>
+      </w:tr>
+      <w:tr>
+        <w:trPr>
+          <w:trHeight w:val="300"/>
+          <w:jc w:val="center"/>
+        </w:trPr>
+        <w:tc>
+          <w:tcPr>
+            <w:tcW w:w="1129" w:type="dxa"/>
+            <w:vMerge/>
+            <w:tcBorders>
+              <w:top w:val="nil"/>
+              <w:left w:val="single" w:sz="4" w:space="0" w:color="auto"/>
+              <w:bottom w:val="single" w:sz="4" w:space="0" w:color="auto"/>
+              <w:right w:val="single" w:sz="4" w:space="0" w:color="auto"/>
+            </w:tcBorders>
+            <w:vAlign w:val="center"/>
+            <w:hideMark/>
+          </w:tcPr>
+          <w:p>
+            <w:pPr>
+              <w:rPr>
+                <w:rFonts w:ascii="Times New Roman" w:eastAsia="Times New Roman" w:hAnsi="Times New Roman" w:cs="Times New Roman"/>
+                <w:b/>
+                <w:bCs/>
+                <w:color w:val="000000"/>
+                <w:sz w:val="24"/>
+                <w:szCs w:val="24"/>
+                <w:lang w:eastAsia="es-CO"/>
+              </w:rPr>
+            </w:pPr>
+          </w:p>
+        </w:tc>
+        <w:tc>
+          <w:tcPr>
+            <w:tcW w:w="1701" w:type="dxa"/>
+            <w:tcBorders>
+              <w:top w:val="nil"/>
+              <w:left w:val="nil"/>
+              <w:bottom w:val="single" w:sz="4" w:space="0" w:color="auto"/>
+              <w:right w:val="single" w:sz="4" w:space="0" w:color="auto"/>
+            </w:tcBorders>
+            <w:shd w:val="clear" w:color="auto" w:fill="auto"/>
+            <w:noWrap/>
+            <w:vAlign w:val="bottom"/>
+            <w:hideMark/>
+          </w:tcPr>
+          <w:p>
+            <w:pPr>
+              <w:rPr>
+                <w:rFonts w:ascii="Times New Roman" w:eastAsia="Times New Roman" w:hAnsi="Times New Roman" w:cs="Times New Roman"/>
+                <w:b/>
+                <w:bCs/>
+                <w:color w:val="000000"/>
+                <w:sz w:val="24"/>
+                <w:szCs w:val="24"/>
+                <w:lang w:eastAsia="es-CO"/>
+              </w:rPr>
+            </w:pPr>
+            <w:r>
+              <w:rPr>
+                <w:rFonts w:ascii="Times New Roman" w:eastAsia="Times New Roman" w:hAnsi="Times New Roman" w:cs="Times New Roman"/>
+                <w:b/>
+                <w:bCs/>
+                <w:color w:val="000000"/>
+                <w:sz w:val="24"/>
+                <w:szCs w:val="24"/>
+                <w:lang w:eastAsia="es-CO"/>
+              </w:rPr>
+              <w:t xml:space="preserve">SO </w:t>
+            </w:r>
+            <w:proofErr w:type="spellStart"/>
+            <w:r>
+              <w:rPr>
+                <w:rFonts w:ascii="Times New Roman" w:eastAsia="Times New Roman" w:hAnsi="Times New Roman" w:cs="Times New Roman"/>
+                <w:b/>
+                <w:bCs/>
+                <w:color w:val="000000"/>
+                <w:sz w:val="24"/>
+                <w:szCs w:val="24"/>
+                <w:lang w:eastAsia="es-CO"/>
+              </w:rPr>
+              <w:t>que</w:t>
+            </w:r>
+            <w:proofErr w:type="spellEnd"/>
+            <w:r>
+              <w:rPr>
+                <w:rFonts w:ascii="Times New Roman" w:eastAsia="Times New Roman" w:hAnsi="Times New Roman" w:cs="Times New Roman"/>
+                <w:b/>
+                <w:bCs/>
+                <w:color w:val="000000"/>
+                <w:sz w:val="24"/>
+                <w:szCs w:val="24"/>
+                <w:lang w:eastAsia="es-CO"/>
+              </w:rPr>
+              <w:t xml:space="preserve"> </w:t>
+            </w:r>
+            <w:proofErr w:type="spellStart"/>
+            <w:r>
+              <w:rPr>
+                <w:rFonts w:ascii="Times New Roman" w:eastAsia="Times New Roman" w:hAnsi="Times New Roman" w:cs="Times New Roman"/>
+                <w:b/>
+                <w:bCs/>
+                <w:color w:val="000000"/>
+                <w:sz w:val="24"/>
+                <w:szCs w:val="24"/>
+                <w:lang w:eastAsia="es-CO"/>
+              </w:rPr>
+              <w:t>virtualiza</w:t>
+            </w:r>
+            <w:proofErr w:type="spellEnd"/>
+          </w:p>
+        </w:tc>
+        <w:tc>
+          <w:tcPr>
+            <w:tcW w:w="1701" w:type="dxa"/>
+            <w:tcBorders>
+              <w:top w:val="nil"/>
+              <w:left w:val="nil"/>
+              <w:bottom w:val="single" w:sz="4" w:space="0" w:color="auto"/>
+              <w:right w:val="single" w:sz="4" w:space="0" w:color="auto"/>
+            </w:tcBorders>
+            <w:shd w:val="clear" w:color="auto" w:fill="auto"/>
+            <w:noWrap/>
+            <w:vAlign w:val="bottom"/>
+            <w:hideMark/>
+          </w:tcPr>
+          <w:p>
+            <w:pPr>
+              <w:rPr>
+                <w:rFonts w:ascii="Times New Roman" w:eastAsia="Times New Roman" w:hAnsi="Times New Roman" w:cs="Times New Roman"/>
+                <w:color w:val="000000"/>
+                <w:sz w:val="24"/>
+                <w:szCs w:val="24"/>
+                <w:lang w:eastAsia="es-CO"/>
+              </w:rPr>
+            </w:pPr>
+            <w:r>
+              <w:rPr>
+                <w:rFonts w:ascii="Times New Roman" w:eastAsia="Times New Roman" w:hAnsi="Times New Roman" w:cs="Times New Roman"/>
+                <w:color w:val="000000"/>
+                <w:sz w:val="24"/>
+                <w:szCs w:val="24"/>
+                <w:lang w:eastAsia="es-CO"/>
+              </w:rPr>
+              <w:t> </w:t>
+            </w:r>
+            <w:proofErr w:type="spellStart"/>
+            <w:r>
+              <w:rPr>
+                <w:rFonts w:ascii="Times New Roman" w:eastAsia="Times New Roman" w:hAnsi="Times New Roman" w:cs="Times New Roman"/>
+                <w:color w:val="000000"/>
+                <w:sz w:val="24"/>
+                <w:szCs w:val="24"/>
+                <w:lang w:eastAsia="es-CO"/>
+              </w:rPr>
+              <w:t>Windows,Linux</w:t>
+            </w:r>
+            <w:proofErr w:type="spellEnd"/>
+          </w:p>
+        </w:tc>
+      </w:tr>
+      <w:tr>
+        <w:trPr>
+          <w:trHeight w:val="300"/>
+          <w:jc w:val="center"/>
+        </w:trPr>
+        <w:tc>
+          <w:tcPr>
+            <w:tcW w:w="1129" w:type="dxa"/>
+            <w:vMerge/>
+            <w:tcBorders>
+              <w:top w:val="nil"/>
+              <w:left w:val="single" w:sz="4" w:space="0" w:color="auto"/>
+              <w:bottom w:val="single" w:sz="4" w:space="0" w:color="auto"/>
+              <w:right w:val="single" w:sz="4" w:space="0" w:color="auto"/>
+            </w:tcBorders>
+            <w:vAlign w:val="center"/>
+            <w:hideMark/>
+          </w:tcPr>
+          <w:p>
+            <w:pPr>
+              <w:rPr>
+                <w:rFonts w:ascii="Times New Roman" w:eastAsia="Times New Roman" w:hAnsi="Times New Roman" w:cs="Times New Roman"/>
+                <w:b/>
+                <w:bCs/>
+                <w:color w:val="000000"/>
+                <w:sz w:val="24"/>
+                <w:szCs w:val="24"/>
+                <w:lang w:eastAsia="es-CO"/>
+              </w:rPr>
+            </w:pPr>
+          </w:p>
+        </w:tc>
+        <w:tc>
+          <w:tcPr>
+            <w:tcW w:w="1701" w:type="dxa"/>
+            <w:tcBorders>
+              <w:top w:val="nil"/>
+              <w:left w:val="nil"/>
+              <w:bottom w:val="single" w:sz="4" w:space="0" w:color="auto"/>
+              <w:right w:val="single" w:sz="4" w:space="0" w:color="auto"/>
+            </w:tcBorders>
+            <w:shd w:val="clear" w:color="auto" w:fill="auto"/>
+            <w:noWrap/>
+            <w:vAlign w:val="bottom"/>
+            <w:hideMark/>
+          </w:tcPr>
+          <w:p>
+            <w:pPr>
+              <w:rPr>
+                <w:rFonts w:ascii="Times New Roman" w:eastAsia="Times New Roman" w:hAnsi="Times New Roman" w:cs="Times New Roman"/>
+                <w:b/>
+                <w:bCs/>
+                <w:color w:val="000000"/>
+                <w:sz w:val="24"/>
+                <w:szCs w:val="24"/>
+                <w:lang w:eastAsia="es-CO"/>
+              </w:rPr>
+            </w:pPr>
+            <w:proofErr w:type="spellStart"/>
+            <w:r>
+              <w:rPr>
+                <w:rFonts w:ascii="Times New Roman" w:eastAsia="Times New Roman" w:hAnsi="Times New Roman" w:cs="Times New Roman"/>
+                <w:b/>
+                <w:bCs/>
+                <w:color w:val="000000"/>
+                <w:sz w:val="24"/>
+                <w:szCs w:val="24"/>
+                <w:lang w:eastAsia="es-CO"/>
+              </w:rPr>
+              <w:t>Tipo</w:t>
+            </w:r>
+            <w:proofErr w:type="spellEnd"/>
+            <w:r>
+              <w:rPr>
+                <w:rFonts w:ascii="Times New Roman" w:eastAsia="Times New Roman" w:hAnsi="Times New Roman" w:cs="Times New Roman"/>
+                <w:b/>
+                <w:bCs/>
+                <w:color w:val="000000"/>
+                <w:sz w:val="24"/>
+                <w:szCs w:val="24"/>
+                <w:lang w:eastAsia="es-CO"/>
+              </w:rPr>
+              <w:t xml:space="preserve"> </w:t>
+            </w:r>
+            <w:proofErr w:type="spellStart"/>
+            <w:r>
+              <w:rPr>
+                <w:rFonts w:ascii="Times New Roman" w:eastAsia="Times New Roman" w:hAnsi="Times New Roman" w:cs="Times New Roman"/>
+                <w:b/>
+                <w:bCs/>
+                <w:color w:val="000000"/>
+                <w:sz w:val="24"/>
+                <w:szCs w:val="24"/>
+                <w:lang w:eastAsia="es-CO"/>
+              </w:rPr>
+              <w:t>distribucion</w:t>
+            </w:r>
+            <w:proofErr w:type="spellEnd"/>
+          </w:p>
+        </w:tc>
+        <w:tc>
+          <w:tcPr>
+            <w:tcW w:w="1701" w:type="dxa"/>
+            <w:tcBorders>
+              <w:top w:val="nil"/>
+              <w:left w:val="nil"/>
+              <w:bottom w:val="single" w:sz="4" w:space="0" w:color="auto"/>
+              <w:right w:val="single" w:sz="4" w:space="0" w:color="auto"/>
+            </w:tcBorders>
+            <w:shd w:val="clear" w:color="auto" w:fill="auto"/>
+            <w:noWrap/>
+            <w:vAlign w:val="bottom"/>
+            <w:hideMark/>
+          </w:tcPr>
+          <w:p>
+            <w:pPr>
+              <w:rPr>
+                <w:rFonts w:ascii="Times New Roman" w:eastAsia="Times New Roman" w:hAnsi="Times New Roman" w:cs="Times New Roman"/>
+                <w:color w:val="000000"/>
+                <w:sz w:val="24"/>
+                <w:szCs w:val="24"/>
+                <w:lang w:eastAsia="es-CO"/>
+              </w:rPr>
+            </w:pPr>
+            <w:r>
+              <w:rPr>
+                <w:rFonts w:ascii="Times New Roman" w:eastAsia="Times New Roman" w:hAnsi="Times New Roman" w:cs="Times New Roman"/>
+                <w:color w:val="000000"/>
+                <w:sz w:val="24"/>
+                <w:szCs w:val="24"/>
+                <w:lang w:eastAsia="es-CO"/>
+              </w:rPr>
+              <w:t> </w:t>
+            </w:r>
+          </w:p>
+        </w:tc>
+      </w:tr>
+      <w:tr>
+        <w:trPr>
+          <w:trHeight w:val="300"/>
+          <w:jc w:val="center"/>
+        </w:trPr>
+        <w:tc>
+          <w:tcPr>
+            <w:tcW w:w="1129" w:type="dxa"/>
+            <w:vMerge/>
+            <w:tcBorders>
+              <w:top w:val="nil"/>
+              <w:left w:val="single" w:sz="4" w:space="0" w:color="auto"/>
+              <w:bottom w:val="single" w:sz="4" w:space="0" w:color="auto"/>
+              <w:right w:val="single" w:sz="4" w:space="0" w:color="auto"/>
+            </w:tcBorders>
+            <w:vAlign w:val="center"/>
+            <w:hideMark/>
+          </w:tcPr>
+          <w:p>
+            <w:pPr>
+              <w:rPr>
+                <w:rFonts w:ascii="Times New Roman" w:eastAsia="Times New Roman" w:hAnsi="Times New Roman" w:cs="Times New Roman"/>
+                <w:b/>
+                <w:bCs/>
+                <w:color w:val="000000"/>
+                <w:sz w:val="24"/>
+                <w:szCs w:val="24"/>
+                <w:lang w:eastAsia="es-CO"/>
+              </w:rPr>
+            </w:pPr>
+          </w:p>
+        </w:tc>
+        <w:tc>
+          <w:tcPr>
+            <w:tcW w:w="1701" w:type="dxa"/>
+            <w:tcBorders>
+              <w:top w:val="nil"/>
+              <w:left w:val="nil"/>
+              <w:bottom w:val="single" w:sz="4" w:space="0" w:color="auto"/>
+              <w:right w:val="single" w:sz="4" w:space="0" w:color="auto"/>
+            </w:tcBorders>
+            <w:shd w:val="clear" w:color="auto" w:fill="auto"/>
+            <w:noWrap/>
+            <w:vAlign w:val="bottom"/>
+            <w:hideMark/>
+          </w:tcPr>
+          <w:p>
+            <w:pPr>
+              <w:rPr>
+                <w:rFonts w:ascii="Times New Roman" w:eastAsia="Times New Roman" w:hAnsi="Times New Roman" w:cs="Times New Roman"/>
+                <w:b/>
+                <w:bCs/>
+                <w:color w:val="000000"/>
+                <w:sz w:val="24"/>
+                <w:szCs w:val="24"/>
+                <w:lang w:eastAsia="es-CO"/>
+              </w:rPr>
+            </w:pPr>
+            <w:proofErr w:type="spellStart"/>
+            <w:r>
+              <w:rPr>
+                <w:rFonts w:ascii="Times New Roman" w:eastAsia="Times New Roman" w:hAnsi="Times New Roman" w:cs="Times New Roman"/>
+                <w:b/>
+                <w:bCs/>
+                <w:color w:val="000000"/>
+                <w:sz w:val="24"/>
+                <w:szCs w:val="24"/>
+                <w:lang w:eastAsia="es-CO"/>
+              </w:rPr>
+              <w:t>Costo</w:t>
+            </w:r>
+            <w:proofErr w:type="spellEnd"/>
+          </w:p>
+        </w:tc>
+        <w:tc>
+          <w:tcPr>
+            <w:tcW w:w="1701" w:type="dxa"/>
+            <w:tcBorders>
+              <w:top w:val="nil"/>
+              <w:left w:val="nil"/>
+              <w:bottom w:val="single" w:sz="4" w:space="0" w:color="auto"/>
+              <w:right w:val="single" w:sz="4" w:space="0" w:color="auto"/>
+            </w:tcBorders>
+            <w:shd w:val="clear" w:color="auto" w:fill="auto"/>
+            <w:noWrap/>
+            <w:vAlign w:val="bottom"/>
+            <w:hideMark/>
+          </w:tcPr>
+          <w:p>
+            <w:pPr>
+              <w:rPr>
+                <w:rFonts w:ascii="Times New Roman" w:eastAsia="Times New Roman" w:hAnsi="Times New Roman" w:cs="Times New Roman"/>
+                <w:color w:val="000000"/>
+                <w:sz w:val="24"/>
+                <w:szCs w:val="24"/>
+                <w:lang w:eastAsia="es-CO"/>
+              </w:rPr>
+            </w:pPr>
+            <w:r>
+              <w:rPr>
+                <w:rFonts w:ascii="Times New Roman" w:eastAsia="Times New Roman" w:hAnsi="Times New Roman" w:cs="Times New Roman"/>
+                <w:color w:val="000000"/>
+                <w:sz w:val="24"/>
+                <w:szCs w:val="24"/>
+                <w:lang w:eastAsia="es-CO"/>
+              </w:rPr>
+              <w:t> $271.830</w:t>
+            </w:r>
+          </w:p>
+        </w:tc>
+      </w:tr>
+      <w:tr>
+        <w:trPr>
+          <w:trHeight w:val="300"/>
+          <w:jc w:val="center"/>
+        </w:trPr>
+        <w:tc>
+          <w:tcPr>
+            <w:tcW w:w="1129" w:type="dxa"/>
+            <w:vMerge/>
+            <w:tcBorders>
+              <w:top w:val="nil"/>
+              <w:left w:val="single" w:sz="4" w:space="0" w:color="auto"/>
+              <w:bottom w:val="single" w:sz="4" w:space="0" w:color="auto"/>
+              <w:right w:val="single" w:sz="4" w:space="0" w:color="auto"/>
+            </w:tcBorders>
+            <w:vAlign w:val="center"/>
+            <w:hideMark/>
+          </w:tcPr>
+          <w:p>
+            <w:pPr>
+              <w:rPr>
+                <w:rFonts w:ascii="Times New Roman" w:eastAsia="Times New Roman" w:hAnsi="Times New Roman" w:cs="Times New Roman"/>
+                <w:b/>
+                <w:bCs/>
+                <w:color w:val="000000"/>
+                <w:sz w:val="24"/>
+                <w:szCs w:val="24"/>
+                <w:lang w:eastAsia="es-CO"/>
+              </w:rPr>
+            </w:pPr>
+          </w:p>
+        </w:tc>
+        <w:tc>
+          <w:tcPr>
+            <w:tcW w:w="1701" w:type="dxa"/>
+            <w:tcBorders>
+              <w:top w:val="nil"/>
+              <w:left w:val="nil"/>
+              <w:bottom w:val="single" w:sz="4" w:space="0" w:color="auto"/>
+              <w:right w:val="single" w:sz="4" w:space="0" w:color="auto"/>
+            </w:tcBorders>
+            <w:shd w:val="clear" w:color="auto" w:fill="auto"/>
+            <w:noWrap/>
+            <w:vAlign w:val="bottom"/>
+            <w:hideMark/>
+          </w:tcPr>
+          <w:p>
+            <w:pPr>
+              <w:rPr>
+                <w:rFonts w:ascii="Times New Roman" w:eastAsia="Times New Roman" w:hAnsi="Times New Roman" w:cs="Times New Roman"/>
+                <w:b/>
+                <w:bCs/>
+                <w:color w:val="000000"/>
+                <w:sz w:val="24"/>
+                <w:szCs w:val="24"/>
+                <w:lang w:eastAsia="es-CO"/>
+              </w:rPr>
+            </w:pPr>
+            <w:proofErr w:type="spellStart"/>
+            <w:r>
+              <w:rPr>
+                <w:rFonts w:ascii="Times New Roman" w:eastAsia="Times New Roman" w:hAnsi="Times New Roman" w:cs="Times New Roman"/>
+                <w:b/>
+                <w:bCs/>
+                <w:color w:val="000000"/>
+                <w:sz w:val="24"/>
+                <w:szCs w:val="24"/>
+                <w:lang w:eastAsia="es-CO"/>
+              </w:rPr>
+              <w:t>Descripcion</w:t>
+            </w:r>
+            <w:proofErr w:type="spellEnd"/>
+          </w:p>
+        </w:tc>
+        <w:tc>
+          <w:tcPr>
+            <w:tcW w:w="1701" w:type="dxa"/>
+            <w:tcBorders>
+              <w:top w:val="nil"/>
+              <w:left w:val="nil"/>
+              <w:bottom w:val="single" w:sz="4" w:space="0" w:color="auto"/>
+              <w:right w:val="single" w:sz="4" w:space="0" w:color="auto"/>
+            </w:tcBorders>
+            <w:shd w:val="clear" w:color="auto" w:fill="auto"/>
+            <w:noWrap/>
+            <w:vAlign w:val="bottom"/>
+            <w:hideMark/>
+          </w:tcPr>
+          <w:p>
+            <w:pPr>
+              <w:rPr>
+                <w:rFonts w:ascii="Times New Roman" w:eastAsia="Times New Roman" w:hAnsi="Times New Roman" w:cs="Times New Roman"/>
+                <w:color w:val="000000"/>
+                <w:sz w:val="24"/>
+                <w:szCs w:val="24"/>
+                <w:lang w:eastAsia="es-CO"/>
+              </w:rPr>
+            </w:pPr>
+            <w:r>
+              <w:rPr>
+                <w:rFonts w:ascii="Times New Roman" w:eastAsia="Times New Roman" w:hAnsi="Times New Roman" w:cs="Times New Roman"/>
+                <w:color w:val="000000"/>
+                <w:sz w:val="24"/>
+                <w:szCs w:val="24"/>
+                <w:lang w:eastAsia="es-CO"/>
+              </w:rPr>
+              <w:t> </w:t>
+            </w:r>
+          </w:p>
+        </w:tc>
+      </w:tr>
+    </w:tbl>
+    <w:p>
+      <w:pPr>
+        <w:pStyle w:val="Prrafodelista"/>
+        <w:numPr>
+          <w:ilvl w:val="3"/>
+          <w:numId w:val="1"/>
+        </w:numPr>
+        <w:tabs>
+          <w:tab w:val="left" w:pos="1939"/>
+          <w:tab w:val="left" w:pos="1940"/>
+        </w:tabs>
+        <w:spacing w:before="6"/>
+        <w:rPr>
+          <w:sz w:val="20"/>
+          <w:lang w:val="es-CO"/>
+        </w:rPr>
+      </w:pPr>
+    </w:p>
+    <w:p>
+      <w:pPr>
+        <w:pStyle w:val="Prrafodelista"/>
+        <w:tabs>
+          <w:tab w:val="left" w:pos="1939"/>
+          <w:tab w:val="left" w:pos="1940"/>
+        </w:tabs>
+        <w:spacing w:before="6"/>
+        <w:ind w:left="1940" w:firstLine="0"/>
+        <w:rPr>
+          <w:sz w:val="20"/>
+          <w:lang w:val="es-CO"/>
+        </w:rPr>
+      </w:pPr>
     </w:p>
     <w:p>
       <w:pPr>
@@ -1645,6 +4145,45 @@
     </w:p>
     <w:p>
       <w:pPr>
+        <w:tabs>
+          <w:tab w:val="left" w:pos="1939"/>
+          <w:tab w:val="left" w:pos="1940"/>
+        </w:tabs>
+        <w:spacing w:before="6"/>
+        <w:rPr>
+          <w:sz w:val="20"/>
+          <w:lang w:val="es-CO"/>
+        </w:rPr>
+      </w:pPr>
+    </w:p>
+    <w:p>
+      <w:pPr>
+        <w:tabs>
+          <w:tab w:val="left" w:pos="1939"/>
+          <w:tab w:val="left" w:pos="1940"/>
+        </w:tabs>
+        <w:spacing w:before="6"/>
+        <w:rPr>
+          <w:sz w:val="20"/>
+          <w:lang w:val="es-CO"/>
+        </w:rPr>
+      </w:pPr>
+    </w:p>
+    <w:p>
+      <w:pPr>
+        <w:tabs>
+          <w:tab w:val="left" w:pos="1939"/>
+          <w:tab w:val="left" w:pos="1940"/>
+        </w:tabs>
+        <w:spacing w:before="6"/>
+        <w:rPr>
+          <w:sz w:val="20"/>
+          <w:lang w:val="es-CO"/>
+        </w:rPr>
+      </w:pPr>
+    </w:p>
+    <w:p>
+      <w:pPr>
         <w:pStyle w:val="Ttulo2"/>
         <w:numPr>
           <w:ilvl w:val="1"/>
@@ -1720,14 +4259,15 @@
           <w:sz w:val="20"/>
           <w:lang w:val="es-CO"/>
         </w:rPr>
-        <w:t xml:space="preserve"> (El ISO de este sistema operativo se encuentra en el disco duro del computador asignado). Nota: Utilice el modo experto para realizar la instalación. Sólo deben instalarse los paquetes</w:t>
-      </w:r>
-      <w:r>
-        <w:rPr>
-          <w:sz w:val="20"/>
-          <w:lang w:val="es-CO"/>
-        </w:rPr>
-        <w:t xml:space="preserve"> requeridos para la operación básica del sistema operativo y para la conexión de</w:t>
+        <w:t xml:space="preserve"> (El ISO de este sistema operativo se encuentra en el disco duro del computador asignado). Nota: Utilice el modo experto para realizar la instalación. Sólo deben instalarse los paquetes requeridos </w:t>
+      </w:r>
+      <w:r>
+        <w:rPr>
+          <w:sz w:val="20"/>
+          <w:lang w:val="es-CO"/>
+        </w:rPr>
+        <w:lastRenderedPageBreak/>
+        <w:t>para la operación básica del sistema operativo y para la conexión de</w:t>
       </w:r>
       <w:r>
         <w:rPr>
@@ -1868,14 +4408,7 @@
           <w:sz w:val="20"/>
           <w:lang w:val="es-CO"/>
         </w:rPr>
-        <w:t>IP: 1</w:t>
-      </w:r>
-      <w:r>
-        <w:rPr>
-          <w:sz w:val="20"/>
-          <w:lang w:val="es-CO"/>
-        </w:rPr>
-        <w:t>0.2.77.X, donde X es el número del equipo del laboratorio que está usando.</w:t>
+        <w:t>IP: 10.2.77.X, donde X es el número del equipo del laboratorio que está usando.</w:t>
       </w:r>
       <w:r>
         <w:rPr>
@@ -2196,7 +4729,6 @@
         <w:ind w:left="2264" w:firstLine="0"/>
         <w:rPr>
           <w:rFonts w:ascii="Arial"/>
-          <w:lang w:val="es-CO"/>
         </w:rPr>
       </w:pPr>
       <w:proofErr w:type="gramStart"/>
@@ -2205,7 +4737,6 @@
           <w:rFonts w:ascii="Arial"/>
           <w:spacing w:val="1"/>
           <w:w w:val="98"/>
-          <w:lang w:val="es-CO"/>
         </w:rPr>
         <w:t>p</w:t>
       </w:r>
@@ -2214,7 +4745,6 @@
           <w:rFonts w:ascii="Arial"/>
           <w:spacing w:val="1"/>
           <w:w w:val="246"/>
-          <w:lang w:val="es-CO"/>
         </w:rPr>
         <w:t>i</w:t>
       </w:r>
@@ -2223,7 +4753,6 @@
           <w:rFonts w:ascii="Arial"/>
           <w:spacing w:val="1"/>
           <w:w w:val="98"/>
-          <w:lang w:val="es-CO"/>
         </w:rPr>
         <w:t>n</w:t>
       </w:r>
@@ -2231,15 +4760,12 @@
         <w:rPr>
           <w:rFonts w:ascii="Arial"/>
           <w:w w:val="98"/>
-          <w:lang w:val="es-CO"/>
         </w:rPr>
         <w:t>g</w:t>
       </w:r>
-      <w:proofErr w:type="gramEnd"/>
       <w:r>
         <w:rPr>
           <w:rFonts w:ascii="Times New Roman"/>
-          <w:lang w:val="es-CO"/>
         </w:rPr>
         <w:t xml:space="preserve"> </w:t>
       </w:r>
@@ -2247,7 +4773,6 @@
         <w:rPr>
           <w:rFonts w:ascii="Times New Roman"/>
           <w:spacing w:val="11"/>
-          <w:lang w:val="es-CO"/>
         </w:rPr>
         <w:t xml:space="preserve"> </w:t>
       </w:r>
@@ -2256,7 +4781,6 @@
           <w:rFonts w:ascii="Arial"/>
           <w:spacing w:val="1"/>
           <w:w w:val="98"/>
-          <w:lang w:val="es-CO"/>
         </w:rPr>
         <w:t>10</w:t>
       </w:r>
@@ -2265,7 +4789,6 @@
           <w:rFonts w:ascii="Arial"/>
           <w:spacing w:val="-2"/>
           <w:w w:val="196"/>
-          <w:lang w:val="es-CO"/>
         </w:rPr>
         <w:t>.</w:t>
       </w:r>
@@ -2274,7 +4797,6 @@
           <w:rFonts w:ascii="Arial"/>
           <w:spacing w:val="1"/>
           <w:w w:val="98"/>
-          <w:lang w:val="es-CO"/>
         </w:rPr>
         <w:t>2</w:t>
       </w:r>
@@ -2283,7 +4805,6 @@
           <w:rFonts w:ascii="Arial"/>
           <w:spacing w:val="1"/>
           <w:w w:val="196"/>
-          <w:lang w:val="es-CO"/>
         </w:rPr>
         <w:t>.</w:t>
       </w:r>
@@ -2292,7 +4813,6 @@
           <w:rFonts w:ascii="Arial"/>
           <w:spacing w:val="1"/>
           <w:w w:val="98"/>
-          <w:lang w:val="es-CO"/>
         </w:rPr>
         <w:t>65</w:t>
       </w:r>
@@ -2301,7 +4821,6 @@
           <w:rFonts w:ascii="Arial"/>
           <w:spacing w:val="-2"/>
           <w:w w:val="196"/>
-          <w:lang w:val="es-CO"/>
         </w:rPr>
         <w:t>.</w:t>
       </w:r>
@@ -2309,10 +4828,10 @@
         <w:rPr>
           <w:rFonts w:ascii="Arial"/>
           <w:w w:val="98"/>
-          <w:lang w:val="es-CO"/>
         </w:rPr>
         <w:t>1</w:t>
       </w:r>
+      <w:proofErr w:type="gramEnd"/>
     </w:p>
     <w:p>
       <w:pPr>
@@ -2321,7 +4840,6 @@
         <w:ind w:left="2264" w:firstLine="0"/>
         <w:rPr>
           <w:rFonts w:ascii="Arial"/>
-          <w:lang w:val="es-CO"/>
         </w:rPr>
       </w:pPr>
       <w:proofErr w:type="gramStart"/>
@@ -2330,7 +4848,6 @@
           <w:rFonts w:ascii="Arial"/>
           <w:spacing w:val="1"/>
           <w:w w:val="98"/>
-          <w:lang w:val="es-CO"/>
         </w:rPr>
         <w:t>p</w:t>
       </w:r>
@@ -2339,7 +4856,6 @@
           <w:rFonts w:ascii="Arial"/>
           <w:spacing w:val="1"/>
           <w:w w:val="246"/>
-          <w:lang w:val="es-CO"/>
         </w:rPr>
         <w:t>i</w:t>
       </w:r>
@@ -2348,7 +4864,6 @@
           <w:rFonts w:ascii="Arial"/>
           <w:spacing w:val="1"/>
           <w:w w:val="98"/>
-          <w:lang w:val="es-CO"/>
         </w:rPr>
         <w:t>n</w:t>
       </w:r>
@@ -2356,15 +4871,12 @@
         <w:rPr>
           <w:rFonts w:ascii="Arial"/>
           <w:w w:val="98"/>
-          <w:lang w:val="es-CO"/>
         </w:rPr>
         <w:t>g</w:t>
       </w:r>
-      <w:proofErr w:type="gramEnd"/>
       <w:r>
         <w:rPr>
           <w:rFonts w:ascii="Times New Roman"/>
-          <w:lang w:val="es-CO"/>
         </w:rPr>
         <w:t xml:space="preserve"> </w:t>
       </w:r>
@@ -2372,7 +4884,6 @@
         <w:rPr>
           <w:rFonts w:ascii="Times New Roman"/>
           <w:spacing w:val="11"/>
-          <w:lang w:val="es-CO"/>
         </w:rPr>
         <w:t xml:space="preserve"> </w:t>
       </w:r>
@@ -2381,7 +4892,6 @@
           <w:rFonts w:ascii="Arial"/>
           <w:spacing w:val="1"/>
           <w:w w:val="98"/>
-          <w:lang w:val="es-CO"/>
         </w:rPr>
         <w:t>8</w:t>
       </w:r>
@@ -2390,7 +4900,6 @@
           <w:rFonts w:ascii="Arial"/>
           <w:spacing w:val="1"/>
           <w:w w:val="196"/>
-          <w:lang w:val="es-CO"/>
         </w:rPr>
         <w:t>.</w:t>
       </w:r>
@@ -2399,7 +4908,6 @@
           <w:rFonts w:ascii="Arial"/>
           <w:spacing w:val="-2"/>
           <w:w w:val="98"/>
-          <w:lang w:val="es-CO"/>
         </w:rPr>
         <w:t>8</w:t>
       </w:r>
@@ -2408,7 +4916,6 @@
           <w:rFonts w:ascii="Arial"/>
           <w:spacing w:val="1"/>
           <w:w w:val="196"/>
-          <w:lang w:val="es-CO"/>
         </w:rPr>
         <w:t>.</w:t>
       </w:r>
@@ -2417,7 +4924,6 @@
           <w:rFonts w:ascii="Arial"/>
           <w:spacing w:val="1"/>
           <w:w w:val="98"/>
-          <w:lang w:val="es-CO"/>
         </w:rPr>
         <w:t>8</w:t>
       </w:r>
@@ -2426,7 +4932,6 @@
           <w:rFonts w:ascii="Arial"/>
           <w:spacing w:val="1"/>
           <w:w w:val="196"/>
-          <w:lang w:val="es-CO"/>
         </w:rPr>
         <w:t>.</w:t>
       </w:r>
@@ -2434,10 +4939,10 @@
         <w:rPr>
           <w:rFonts w:ascii="Arial"/>
           <w:w w:val="98"/>
-          <w:lang w:val="es-CO"/>
         </w:rPr>
         <w:t>8</w:t>
       </w:r>
+      <w:proofErr w:type="gramEnd"/>
     </w:p>
     <w:p>
       <w:pPr>
@@ -2446,7 +4951,6 @@
         <w:ind w:left="2264" w:firstLine="0"/>
         <w:rPr>
           <w:rFonts w:ascii="Arial"/>
-          <w:lang w:val="es-CO"/>
         </w:rPr>
       </w:pPr>
       <w:proofErr w:type="gramStart"/>
@@ -2455,7 +4959,6 @@
           <w:rFonts w:ascii="Arial"/>
           <w:spacing w:val="1"/>
           <w:w w:val="98"/>
-          <w:lang w:val="es-CO"/>
         </w:rPr>
         <w:t>p</w:t>
       </w:r>
@@ -2464,7 +4967,6 @@
           <w:rFonts w:ascii="Arial"/>
           <w:spacing w:val="1"/>
           <w:w w:val="246"/>
-          <w:lang w:val="es-CO"/>
         </w:rPr>
         <w:t>i</w:t>
       </w:r>
@@ -2473,7 +4975,6 @@
           <w:rFonts w:ascii="Arial"/>
           <w:spacing w:val="1"/>
           <w:w w:val="98"/>
-          <w:lang w:val="es-CO"/>
         </w:rPr>
         <w:t>n</w:t>
       </w:r>
@@ -2481,15 +4982,12 @@
         <w:rPr>
           <w:rFonts w:ascii="Arial"/>
           <w:w w:val="98"/>
-          <w:lang w:val="es-CO"/>
         </w:rPr>
         <w:t>g</w:t>
       </w:r>
-      <w:proofErr w:type="gramEnd"/>
       <w:r>
         <w:rPr>
           <w:rFonts w:ascii="Times New Roman"/>
-          <w:lang w:val="es-CO"/>
         </w:rPr>
         <w:t xml:space="preserve"> </w:t>
       </w:r>
@@ -2497,110 +4995,114 @@
         <w:rPr>
           <w:rFonts w:ascii="Times New Roman"/>
           <w:spacing w:val="11"/>
-          <w:lang w:val="es-CO"/>
         </w:rPr>
         <w:t xml:space="preserve"> </w:t>
       </w:r>
-      <w:hyperlink r:id="rId5">
-        <w:r>
-          <w:rPr>
-            <w:rFonts w:ascii="Arial"/>
-            <w:spacing w:val="1"/>
-            <w:w w:val="75"/>
-            <w:lang w:val="es-CO"/>
-          </w:rPr>
-          <w:t>ww</w:t>
-        </w:r>
-        <w:r>
-          <w:rPr>
-            <w:rFonts w:ascii="Arial"/>
-            <w:spacing w:val="-2"/>
-            <w:w w:val="75"/>
-            <w:lang w:val="es-CO"/>
-          </w:rPr>
-          <w:t>w</w:t>
-        </w:r>
-        <w:r>
-          <w:rPr>
-            <w:rFonts w:ascii="Arial"/>
-            <w:spacing w:val="1"/>
-            <w:w w:val="196"/>
-            <w:lang w:val="es-CO"/>
-          </w:rPr>
-          <w:t>.</w:t>
-        </w:r>
-        <w:r>
-          <w:rPr>
-            <w:rFonts w:ascii="Arial"/>
-            <w:spacing w:val="1"/>
-            <w:w w:val="98"/>
-            <w:lang w:val="es-CO"/>
-          </w:rPr>
-          <w:t>goo</w:t>
-        </w:r>
-        <w:r>
-          <w:rPr>
-            <w:rFonts w:ascii="Arial"/>
-            <w:spacing w:val="-2"/>
-            <w:w w:val="98"/>
-            <w:lang w:val="es-CO"/>
-          </w:rPr>
-          <w:t>g</w:t>
-        </w:r>
-        <w:r>
-          <w:rPr>
-            <w:rFonts w:ascii="Arial"/>
-            <w:spacing w:val="1"/>
-            <w:w w:val="246"/>
-            <w:lang w:val="es-CO"/>
-          </w:rPr>
-          <w:t>l</w:t>
-        </w:r>
-        <w:r>
-          <w:rPr>
-            <w:rFonts w:ascii="Arial"/>
-            <w:spacing w:val="1"/>
-            <w:w w:val="98"/>
-            <w:lang w:val="es-CO"/>
-          </w:rPr>
-          <w:t>e</w:t>
-        </w:r>
-        <w:r>
-          <w:rPr>
-            <w:rFonts w:ascii="Arial"/>
-            <w:spacing w:val="1"/>
-            <w:w w:val="196"/>
-            <w:lang w:val="es-CO"/>
-          </w:rPr>
-          <w:t>.</w:t>
-        </w:r>
-        <w:r>
-          <w:rPr>
-            <w:rFonts w:ascii="Arial"/>
-            <w:spacing w:val="1"/>
-            <w:w w:val="109"/>
-            <w:lang w:val="es-CO"/>
-          </w:rPr>
-          <w:t>c</w:t>
-        </w:r>
-        <w:r>
-          <w:rPr>
-            <w:rFonts w:ascii="Arial"/>
-            <w:spacing w:val="1"/>
-            <w:w w:val="98"/>
-            <w:lang w:val="es-CO"/>
-          </w:rPr>
-          <w:t>o</w:t>
-        </w:r>
-        <w:r>
-          <w:rPr>
-            <w:rFonts w:ascii="Arial"/>
-            <w:w w:val="65"/>
-            <w:lang w:val="es-CO"/>
-          </w:rPr>
-          <w:t>m</w:t>
-        </w:r>
-      </w:hyperlink>
+      <w:proofErr w:type="gramEnd"/>
+      <w:r>
+        <w:fldChar w:fldCharType="begin"/>
+      </w:r>
+      <w:r>
+        <w:instrText xml:space="preserve"> HYPERLINK "http://www.google.com/" \h </w:instrText>
+      </w:r>
+      <w:r>
+        <w:fldChar w:fldCharType="separate"/>
+      </w:r>
+      <w:r>
+        <w:rPr>
+          <w:rFonts w:ascii="Arial"/>
+          <w:spacing w:val="1"/>
+          <w:w w:val="75"/>
+        </w:rPr>
+        <w:t>ww</w:t>
+      </w:r>
+      <w:r>
+        <w:rPr>
+          <w:rFonts w:ascii="Arial"/>
+          <w:spacing w:val="-2"/>
+          <w:w w:val="75"/>
+        </w:rPr>
+        <w:t>w</w:t>
+      </w:r>
+      <w:r>
+        <w:rPr>
+          <w:rFonts w:ascii="Arial"/>
+          <w:spacing w:val="1"/>
+          <w:w w:val="196"/>
+        </w:rPr>
+        <w:t>.</w:t>
+      </w:r>
+      <w:r>
+        <w:rPr>
+          <w:rFonts w:ascii="Arial"/>
+          <w:spacing w:val="1"/>
+          <w:w w:val="98"/>
+        </w:rPr>
+        <w:t>goo</w:t>
+      </w:r>
+      <w:r>
+        <w:rPr>
+          <w:rFonts w:ascii="Arial"/>
+          <w:spacing w:val="-2"/>
+          <w:w w:val="98"/>
+        </w:rPr>
+        <w:t>g</w:t>
+      </w:r>
+      <w:r>
+        <w:rPr>
+          <w:rFonts w:ascii="Arial"/>
+          <w:spacing w:val="1"/>
+          <w:w w:val="246"/>
+        </w:rPr>
+        <w:t>l</w:t>
+      </w:r>
+      <w:r>
+        <w:rPr>
+          <w:rFonts w:ascii="Arial"/>
+          <w:spacing w:val="1"/>
+          <w:w w:val="98"/>
+        </w:rPr>
+        <w:t>e</w:t>
+      </w:r>
+      <w:r>
+        <w:rPr>
+          <w:rFonts w:ascii="Arial"/>
+          <w:spacing w:val="1"/>
+          <w:w w:val="196"/>
+        </w:rPr>
+        <w:t>.</w:t>
+      </w:r>
+      <w:r>
+        <w:rPr>
+          <w:rFonts w:ascii="Arial"/>
+          <w:spacing w:val="1"/>
+          <w:w w:val="109"/>
+        </w:rPr>
+        <w:t>c</w:t>
+      </w:r>
+      <w:r>
+        <w:rPr>
+          <w:rFonts w:ascii="Arial"/>
+          <w:spacing w:val="1"/>
+          <w:w w:val="98"/>
+        </w:rPr>
+        <w:t>o</w:t>
+      </w:r>
+      <w:r>
+        <w:rPr>
+          <w:rFonts w:ascii="Arial"/>
+          <w:w w:val="65"/>
+        </w:rPr>
+        <w:t>m</w:t>
+      </w:r>
+      <w:r>
+        <w:rPr>
+          <w:rFonts w:ascii="Arial"/>
+          <w:w w:val="65"/>
+          <w:lang w:val="es-CO"/>
+        </w:rPr>
+        <w:fldChar w:fldCharType="end"/>
+      </w:r>
     </w:p>
     <w:p>
       <w:pPr>
@@ -3066,14 +5568,7 @@
           <w:sz w:val="20"/>
           <w:lang w:val="es-CO"/>
         </w:rPr>
-        <w:t>son) el(los) manejador(es) de paquetes que usan las distribuciones Linux que estamos usando? ¿Cuáles y para qué sirven 5 comandos</w:t>
-      </w:r>
-      <w:r>
-        <w:rPr>
-          <w:sz w:val="20"/>
-          <w:lang w:val="es-CO"/>
-        </w:rPr>
-        <w:t xml:space="preserve"> básicos </w:t>
+        <w:t xml:space="preserve">son) el(los) manejador(es) de paquetes que usan las distribuciones Linux que estamos usando? ¿Cuáles y para qué sirven 5 comandos básicos </w:t>
       </w:r>
       <w:proofErr w:type="spellStart"/>
       <w:r>
@@ -3311,7 +5806,6 @@
           <w:szCs w:val="24"/>
           <w:lang w:val="es-ES"/>
         </w:rPr>
-        <w:lastRenderedPageBreak/>
         <w:t>Distribución:</w:t>
       </w:r>
     </w:p>
@@ -3870,6 +6364,7 @@
           <w:szCs w:val="24"/>
           <w:lang w:val="es-ES"/>
         </w:rPr>
+        <w:lastRenderedPageBreak/>
         <w:t>Lib</w:t>
       </w:r>
       <w:proofErr w:type="spellEnd"/>
@@ -5331,7 +7826,6 @@
           <w:szCs w:val="24"/>
           <w:lang w:val="es-ES"/>
         </w:rPr>
-        <w:lastRenderedPageBreak/>
         <w:t>Init</w:t>
       </w:r>
       <w:proofErr w:type="spellEnd"/>
@@ -6117,6 +8611,7 @@
           <w:szCs w:val="24"/>
           <w:lang w:val="es-ES"/>
         </w:rPr>
+        <w:lastRenderedPageBreak/>
         <w:t xml:space="preserve">Rpm –e </w:t>
       </w:r>
       <w:proofErr w:type="spellStart"/>
@@ -7495,8 +9990,6 @@
           <w:lang w:val="es-ES"/>
         </w:rPr>
       </w:pPr>
-      <w:bookmarkStart w:id="0" w:name="_GoBack"/>
-      <w:bookmarkEnd w:id="0"/>
     </w:p>
     <w:sectPr>
       <w:pgSz w:w="12240" w:h="15840"/>

</xml_diff>